<commit_message>
Lisätty testaus- ja laatuosio
</commit_message>
<xml_diff>
--- a/OT_Harjoitustyo_ryhma_6.docx
+++ b/OT_Harjoitustyo_ryhma_6.docx
@@ -300,7 +300,7 @@
             <wp:extent cx="5252719" cy="4899288"/>
             <wp:effectExtent l="0" t="0" r="5715" b="0"/>
             <wp:wrapNone/>
-            <wp:docPr id="9" name="Kuva 9">
+            <wp:docPr id="9" name="Picture 9">
               <a:extLst xmlns:a="http://schemas.openxmlformats.org/drawingml/2006/main">
                 <a:ext uri="{C183D7F6-B498-43B3-948B-1728B52AA6E4}">
                   <adec:decorative xmlns:adec="http://schemas.microsoft.com/office/drawing/2017/decorative" val="1"/>
@@ -898,6 +898,36 @@
                 <w:lang w:eastAsia="fi-FI"/>
               </w:rPr>
             </w:pPr>
+            <w:r>
+              <w:rPr>
+                <w:rFonts w:eastAsia="Times New Roman" w:cs="Times New Roman"/>
+                <w:b/>
+                <w:bCs/>
+                <w:szCs w:val="24"/>
+                <w:lang w:eastAsia="fi-FI"/>
+              </w:rPr>
+              <w:t xml:space="preserve">Lisätty </w:t>
+            </w:r>
+            <w:r>
+              <w:rPr>
+                <w:rFonts w:eastAsia="Times New Roman" w:cs="Times New Roman"/>
+                <w:b/>
+                <w:bCs/>
+                <w:szCs w:val="24"/>
+                <w:lang w:eastAsia="fi-FI"/>
+              </w:rPr>
+              <w:t>Palvelukuvaus</w:t>
+            </w:r>
+            <w:r>
+              <w:rPr>
+                <w:rFonts w:eastAsia="Times New Roman" w:cs="Times New Roman"/>
+                <w:b/>
+                <w:bCs/>
+                <w:szCs w:val="24"/>
+                <w:lang w:eastAsia="fi-FI"/>
+              </w:rPr>
+              <w:t xml:space="preserve"> ja riskiarviointi</w:t>
+            </w:r>
           </w:p>
         </w:tc>
         <w:tc>
@@ -1777,6 +1807,183 @@
           </w:p>
         </w:tc>
       </w:tr>
+      <w:tr>
+        <w:trPr>
+          <w:trHeight w:val="300"/>
+        </w:trPr>
+        <w:tc>
+          <w:tcPr>
+            <w:tcW w:w="985" w:type="dxa"/>
+            <w:tcBorders>
+              <w:top w:val="single" w:sz="6" w:space="0" w:color="000000"/>
+              <w:left w:val="single" w:sz="6" w:space="0" w:color="000000"/>
+              <w:bottom w:val="single" w:sz="6" w:space="0" w:color="000000"/>
+              <w:right w:val="single" w:sz="6" w:space="0" w:color="000000"/>
+            </w:tcBorders>
+            <w:shd w:val="clear" w:color="auto" w:fill="auto"/>
+          </w:tcPr>
+          <w:p>
+            <w:pPr>
+              <w:spacing w:line="240" w:lineRule="auto"/>
+              <w:textAlignment w:val="baseline"/>
+              <w:rPr>
+                <w:rFonts w:eastAsia="Times New Roman" w:cs="Times New Roman"/>
+                <w:b/>
+                <w:bCs/>
+                <w:szCs w:val="24"/>
+                <w:lang w:eastAsia="fi-FI"/>
+              </w:rPr>
+            </w:pPr>
+            <w:r>
+              <w:rPr>
+                <w:rFonts w:eastAsia="Times New Roman" w:cs="Times New Roman"/>
+                <w:b/>
+                <w:bCs/>
+                <w:szCs w:val="24"/>
+                <w:lang w:eastAsia="fi-FI"/>
+              </w:rPr>
+              <w:t>0.7</w:t>
+            </w:r>
+          </w:p>
+        </w:tc>
+        <w:tc>
+          <w:tcPr>
+            <w:tcW w:w="4892" w:type="dxa"/>
+            <w:tcBorders>
+              <w:top w:val="single" w:sz="6" w:space="0" w:color="000000"/>
+              <w:left w:val="single" w:sz="6" w:space="0" w:color="000000"/>
+              <w:bottom w:val="single" w:sz="6" w:space="0" w:color="000000"/>
+              <w:right w:val="single" w:sz="6" w:space="0" w:color="000000"/>
+            </w:tcBorders>
+          </w:tcPr>
+          <w:p>
+            <w:pPr>
+              <w:spacing w:line="240" w:lineRule="auto"/>
+              <w:textAlignment w:val="baseline"/>
+              <w:rPr>
+                <w:rFonts w:eastAsia="Times New Roman" w:cs="Times New Roman"/>
+                <w:b/>
+                <w:bCs/>
+                <w:szCs w:val="24"/>
+                <w:lang w:eastAsia="fi-FI"/>
+              </w:rPr>
+            </w:pPr>
+            <w:r>
+              <w:rPr>
+                <w:rFonts w:eastAsia="Times New Roman" w:cs="Times New Roman"/>
+                <w:b/>
+                <w:bCs/>
+                <w:szCs w:val="24"/>
+                <w:lang w:eastAsia="fi-FI"/>
+              </w:rPr>
+              <w:t>Lisätty Testaus</w:t>
+            </w:r>
+            <w:r>
+              <w:rPr>
+                <w:rFonts w:eastAsia="Times New Roman" w:cs="Times New Roman"/>
+                <w:b/>
+                <w:bCs/>
+                <w:szCs w:val="24"/>
+                <w:lang w:eastAsia="fi-FI"/>
+              </w:rPr>
+              <w:t xml:space="preserve"> ja laatuosio</w:t>
+            </w:r>
+          </w:p>
+        </w:tc>
+        <w:tc>
+          <w:tcPr>
+            <w:tcW w:w="1025" w:type="dxa"/>
+            <w:tcBorders>
+              <w:top w:val="single" w:sz="6" w:space="0" w:color="000000"/>
+              <w:left w:val="single" w:sz="6" w:space="0" w:color="000000"/>
+              <w:bottom w:val="single" w:sz="6" w:space="0" w:color="000000"/>
+              <w:right w:val="single" w:sz="6" w:space="0" w:color="000000"/>
+            </w:tcBorders>
+            <w:shd w:val="clear" w:color="auto" w:fill="auto"/>
+          </w:tcPr>
+          <w:p>
+            <w:pPr>
+              <w:spacing w:line="240" w:lineRule="auto"/>
+              <w:textAlignment w:val="baseline"/>
+              <w:rPr>
+                <w:rFonts w:eastAsia="Times New Roman" w:cs="Times New Roman"/>
+                <w:b/>
+                <w:bCs/>
+                <w:szCs w:val="24"/>
+                <w:lang w:eastAsia="fi-FI"/>
+              </w:rPr>
+            </w:pPr>
+            <w:r>
+              <w:rPr>
+                <w:rFonts w:eastAsia="Times New Roman" w:cs="Times New Roman"/>
+                <w:b/>
+                <w:bCs/>
+                <w:szCs w:val="24"/>
+                <w:lang w:eastAsia="fi-FI"/>
+              </w:rPr>
+              <w:t>01/12</w:t>
+            </w:r>
+          </w:p>
+        </w:tc>
+        <w:tc>
+          <w:tcPr>
+            <w:tcW w:w="3003" w:type="dxa"/>
+            <w:tcBorders>
+              <w:top w:val="single" w:sz="6" w:space="0" w:color="000000"/>
+              <w:left w:val="single" w:sz="6" w:space="0" w:color="000000"/>
+              <w:bottom w:val="single" w:sz="6" w:space="0" w:color="000000"/>
+              <w:right w:val="single" w:sz="6" w:space="0" w:color="000000"/>
+            </w:tcBorders>
+            <w:shd w:val="clear" w:color="auto" w:fill="auto"/>
+          </w:tcPr>
+          <w:p>
+            <w:pPr>
+              <w:spacing w:line="240" w:lineRule="auto"/>
+              <w:textAlignment w:val="baseline"/>
+              <w:rPr>
+                <w:rFonts w:eastAsia="Times New Roman" w:cs="Times New Roman"/>
+                <w:b/>
+                <w:bCs/>
+                <w:szCs w:val="24"/>
+                <w:lang w:eastAsia="fi-FI"/>
+              </w:rPr>
+            </w:pPr>
+            <w:r>
+              <w:rPr>
+                <w:rFonts w:eastAsia="Times New Roman" w:cs="Times New Roman"/>
+                <w:b/>
+                <w:bCs/>
+                <w:szCs w:val="24"/>
+                <w:lang w:eastAsia="fi-FI"/>
+              </w:rPr>
+              <w:t xml:space="preserve">Heikki Rousu, </w:t>
+            </w:r>
+          </w:p>
+          <w:p>
+            <w:pPr>
+              <w:spacing w:line="240" w:lineRule="auto"/>
+              <w:textAlignment w:val="baseline"/>
+              <w:rPr>
+                <w:rFonts w:eastAsia="Times New Roman" w:cs="Times New Roman"/>
+                <w:b/>
+                <w:bCs/>
+                <w:szCs w:val="24"/>
+                <w:lang w:eastAsia="fi-FI"/>
+              </w:rPr>
+            </w:pPr>
+            <w:r>
+              <w:rPr>
+                <w:rFonts w:eastAsia="Times New Roman" w:cs="Times New Roman"/>
+                <w:b/>
+                <w:bCs/>
+                <w:szCs w:val="24"/>
+                <w:lang w:eastAsia="fi-FI"/>
+              </w:rPr>
+              <w:t>Tuomas Lamminniemi</w:t>
+            </w:r>
+          </w:p>
+        </w:tc>
+      </w:tr>
     </w:tbl>
     <w:p>
       <w:pPr>
@@ -1899,6 +2106,33 @@
     </w:p>
     <w:p>
       <w:pPr>
+        <w:rPr>
+          <w:b/>
+          <w:bCs/>
+        </w:rPr>
+      </w:pPr>
+      <w:r>
+        <w:rPr>
+          <w:b/>
+          <w:bCs/>
+        </w:rPr>
+        <w:t>RAJAPINTA</w:t>
+      </w:r>
+    </w:p>
+    <w:p>
+      <w:r>
+        <w:t>Mahdollistaa ohjelmistojen välillä olevan kommunikaation.</w:t>
+      </w:r>
+    </w:p>
+    <w:p>
+      <w:pPr>
+        <w:rPr>
+          <w:lang w:eastAsia="fi-FI"/>
+        </w:rPr>
+      </w:pPr>
+    </w:p>
+    <w:p>
+      <w:pPr>
         <w:pStyle w:val="ONTalaotsikkotaso1"/>
         <w:rPr>
           <w:lang w:eastAsia="fi-FI"/>
@@ -1993,7 +2227,63 @@
         <w:t>Ohjelmiston toimivuusaste muiden järjestelmien kanssa.</w:t>
       </w:r>
     </w:p>
+    <w:p>
+      <w:pPr>
+        <w:rPr>
+          <w:b/>
+          <w:bCs/>
+        </w:rPr>
+      </w:pPr>
+      <w:r>
+        <w:rPr>
+          <w:b/>
+          <w:bCs/>
+        </w:rPr>
+        <w:lastRenderedPageBreak/>
+        <w:t>MODUULI</w:t>
+      </w:r>
+    </w:p>
+    <w:p>
+      <w:r>
+        <w:t>Ohjelmisto</w:t>
+      </w:r>
+      <w:r>
+        <w:t>sta rajattu</w:t>
+      </w:r>
+      <w:r>
+        <w:t xml:space="preserve"> osa-alue.</w:t>
+      </w:r>
+    </w:p>
     <w:p/>
+    <w:p>
+      <w:pPr>
+        <w:rPr>
+          <w:b/>
+          <w:bCs/>
+        </w:rPr>
+      </w:pPr>
+      <w:r>
+        <w:rPr>
+          <w:b/>
+          <w:bCs/>
+        </w:rPr>
+        <w:t>VALIDOINTI</w:t>
+      </w:r>
+    </w:p>
+    <w:p>
+      <w:r>
+        <w:t xml:space="preserve">Prosessi jolla todennetaan </w:t>
+      </w:r>
+      <w:r>
+        <w:t>tie</w:t>
+      </w:r>
+      <w:r>
+        <w:t xml:space="preserve">don täyttävän </w:t>
+      </w:r>
+      <w:r>
+        <w:t>valitut kriteerit.</w:t>
+      </w:r>
+    </w:p>
     <w:p>
       <w:pPr>
         <w:spacing w:after="160" w:line="259" w:lineRule="auto"/>
@@ -2053,7 +2343,7 @@
         </w:rPr>
         <w:fldChar w:fldCharType="separate"/>
       </w:r>
-      <w:hyperlink w:anchor="_Toc152246299" w:history="1">
+      <w:hyperlink w:anchor="_Toc152319599" w:history="1">
         <w:r>
           <w:rPr>
             <w:rStyle w:val="Hyperlinkki"/>
@@ -2094,7 +2384,7 @@
           <w:rPr>
             <w:webHidden/>
           </w:rPr>
-          <w:instrText xml:space="preserve"> PAGEREF _Toc152246299 \h </w:instrText>
+          <w:instrText xml:space="preserve"> PAGEREF _Toc152319599 \h </w:instrText>
         </w:r>
         <w:r>
           <w:rPr>
@@ -2134,7 +2424,7 @@
           <w14:ligatures w14:val="standardContextual"/>
         </w:rPr>
       </w:pPr>
-      <w:hyperlink w:anchor="_Toc152246300" w:history="1">
+      <w:hyperlink w:anchor="_Toc152319600" w:history="1">
         <w:r>
           <w:rPr>
             <w:rStyle w:val="Hyperlinkki"/>
@@ -2175,7 +2465,7 @@
           <w:rPr>
             <w:webHidden/>
           </w:rPr>
-          <w:instrText xml:space="preserve"> PAGEREF _Toc152246300 \h </w:instrText>
+          <w:instrText xml:space="preserve"> PAGEREF _Toc152319600 \h </w:instrText>
         </w:r>
         <w:r>
           <w:rPr>
@@ -2215,7 +2505,7 @@
           <w14:ligatures w14:val="standardContextual"/>
         </w:rPr>
       </w:pPr>
-      <w:hyperlink w:anchor="_Toc152246301" w:history="1">
+      <w:hyperlink w:anchor="_Toc152319601" w:history="1">
         <w:r>
           <w:rPr>
             <w:rStyle w:val="Hyperlinkki"/>
@@ -2261,7 +2551,7 @@
             <w:noProof/>
             <w:webHidden/>
           </w:rPr>
-          <w:instrText xml:space="preserve"> PAGEREF _Toc152246301 \h </w:instrText>
+          <w:instrText xml:space="preserve"> PAGEREF _Toc152319601 \h </w:instrText>
         </w:r>
         <w:r>
           <w:rPr>
@@ -2305,7 +2595,7 @@
           <w14:ligatures w14:val="standardContextual"/>
         </w:rPr>
       </w:pPr>
-      <w:hyperlink w:anchor="_Toc152246302" w:history="1">
+      <w:hyperlink w:anchor="_Toc152319602" w:history="1">
         <w:r>
           <w:rPr>
             <w:rStyle w:val="Hyperlinkki"/>
@@ -2351,7 +2641,7 @@
             <w:noProof/>
             <w:webHidden/>
           </w:rPr>
-          <w:instrText xml:space="preserve"> PAGEREF _Toc152246302 \h </w:instrText>
+          <w:instrText xml:space="preserve"> PAGEREF _Toc152319602 \h </w:instrText>
         </w:r>
         <w:r>
           <w:rPr>
@@ -2395,7 +2685,7 @@
           <w14:ligatures w14:val="standardContextual"/>
         </w:rPr>
       </w:pPr>
-      <w:hyperlink w:anchor="_Toc152246303" w:history="1">
+      <w:hyperlink w:anchor="_Toc152319603" w:history="1">
         <w:r>
           <w:rPr>
             <w:rStyle w:val="Hyperlinkki"/>
@@ -2441,7 +2731,7 @@
             <w:noProof/>
             <w:webHidden/>
           </w:rPr>
-          <w:instrText xml:space="preserve"> PAGEREF _Toc152246303 \h </w:instrText>
+          <w:instrText xml:space="preserve"> PAGEREF _Toc152319603 \h </w:instrText>
         </w:r>
         <w:r>
           <w:rPr>
@@ -2485,7 +2775,7 @@
           <w14:ligatures w14:val="standardContextual"/>
         </w:rPr>
       </w:pPr>
-      <w:hyperlink w:anchor="_Toc152246304" w:history="1">
+      <w:hyperlink w:anchor="_Toc152319604" w:history="1">
         <w:r>
           <w:rPr>
             <w:rStyle w:val="Hyperlinkki"/>
@@ -2531,7 +2821,7 @@
             <w:noProof/>
             <w:webHidden/>
           </w:rPr>
-          <w:instrText xml:space="preserve"> PAGEREF _Toc152246304 \h </w:instrText>
+          <w:instrText xml:space="preserve"> PAGEREF _Toc152319604 \h </w:instrText>
         </w:r>
         <w:r>
           <w:rPr>
@@ -2575,7 +2865,7 @@
           <w14:ligatures w14:val="standardContextual"/>
         </w:rPr>
       </w:pPr>
-      <w:hyperlink w:anchor="_Toc152246305" w:history="1">
+      <w:hyperlink w:anchor="_Toc152319605" w:history="1">
         <w:r>
           <w:rPr>
             <w:rStyle w:val="Hyperlinkki"/>
@@ -2622,7 +2912,7 @@
             <w:noProof/>
             <w:webHidden/>
           </w:rPr>
-          <w:instrText xml:space="preserve"> PAGEREF _Toc152246305 \h </w:instrText>
+          <w:instrText xml:space="preserve"> PAGEREF _Toc152319605 \h </w:instrText>
         </w:r>
         <w:r>
           <w:rPr>
@@ -2666,7 +2956,7 @@
           <w14:ligatures w14:val="standardContextual"/>
         </w:rPr>
       </w:pPr>
-      <w:hyperlink w:anchor="_Toc152246306" w:history="1">
+      <w:hyperlink w:anchor="_Toc152319606" w:history="1">
         <w:r>
           <w:rPr>
             <w:rStyle w:val="Hyperlinkki"/>
@@ -2712,7 +3002,7 @@
             <w:noProof/>
             <w:webHidden/>
           </w:rPr>
-          <w:instrText xml:space="preserve"> PAGEREF _Toc152246306 \h </w:instrText>
+          <w:instrText xml:space="preserve"> PAGEREF _Toc152319606 \h </w:instrText>
         </w:r>
         <w:r>
           <w:rPr>
@@ -2756,7 +3046,7 @@
           <w14:ligatures w14:val="standardContextual"/>
         </w:rPr>
       </w:pPr>
-      <w:hyperlink w:anchor="_Toc152246307" w:history="1">
+      <w:hyperlink w:anchor="_Toc152319607" w:history="1">
         <w:r>
           <w:rPr>
             <w:rStyle w:val="Hyperlinkki"/>
@@ -2803,7 +3093,7 @@
             <w:noProof/>
             <w:webHidden/>
           </w:rPr>
-          <w:instrText xml:space="preserve"> PAGEREF _Toc152246307 \h </w:instrText>
+          <w:instrText xml:space="preserve"> PAGEREF _Toc152319607 \h </w:instrText>
         </w:r>
         <w:r>
           <w:rPr>
@@ -2847,7 +3137,7 @@
           <w14:ligatures w14:val="standardContextual"/>
         </w:rPr>
       </w:pPr>
-      <w:hyperlink w:anchor="_Toc152246308" w:history="1">
+      <w:hyperlink w:anchor="_Toc152319608" w:history="1">
         <w:r>
           <w:rPr>
             <w:rStyle w:val="Hyperlinkki"/>
@@ -2894,7 +3184,7 @@
             <w:noProof/>
             <w:webHidden/>
           </w:rPr>
-          <w:instrText xml:space="preserve"> PAGEREF _Toc152246308 \h </w:instrText>
+          <w:instrText xml:space="preserve"> PAGEREF _Toc152319608 \h </w:instrText>
         </w:r>
         <w:r>
           <w:rPr>
@@ -2938,7 +3228,7 @@
           <w14:ligatures w14:val="standardContextual"/>
         </w:rPr>
       </w:pPr>
-      <w:hyperlink w:anchor="_Toc152246309" w:history="1">
+      <w:hyperlink w:anchor="_Toc152319609" w:history="1">
         <w:r>
           <w:rPr>
             <w:rStyle w:val="Hyperlinkki"/>
@@ -2988,7 +3278,7 @@
             <w:noProof/>
             <w:webHidden/>
           </w:rPr>
-          <w:instrText xml:space="preserve"> PAGEREF _Toc152246309 \h </w:instrText>
+          <w:instrText xml:space="preserve"> PAGEREF _Toc152319609 \h </w:instrText>
         </w:r>
         <w:r>
           <w:rPr>
@@ -3032,7 +3322,7 @@
           <w14:ligatures w14:val="standardContextual"/>
         </w:rPr>
       </w:pPr>
-      <w:hyperlink w:anchor="_Toc152246310" w:history="1">
+      <w:hyperlink w:anchor="_Toc152319610" w:history="1">
         <w:r>
           <w:rPr>
             <w:rStyle w:val="Hyperlinkki"/>
@@ -3073,7 +3363,7 @@
           <w:rPr>
             <w:webHidden/>
           </w:rPr>
-          <w:instrText xml:space="preserve"> PAGEREF _Toc152246310 \h </w:instrText>
+          <w:instrText xml:space="preserve"> PAGEREF _Toc152319610 \h </w:instrText>
         </w:r>
         <w:r>
           <w:rPr>
@@ -3113,7 +3403,7 @@
           <w14:ligatures w14:val="standardContextual"/>
         </w:rPr>
       </w:pPr>
-      <w:hyperlink w:anchor="_Toc152246311" w:history="1">
+      <w:hyperlink w:anchor="_Toc152319611" w:history="1">
         <w:r>
           <w:rPr>
             <w:rStyle w:val="Hyperlinkki"/>
@@ -3154,7 +3444,7 @@
           <w:rPr>
             <w:webHidden/>
           </w:rPr>
-          <w:instrText xml:space="preserve"> PAGEREF _Toc152246311 \h </w:instrText>
+          <w:instrText xml:space="preserve"> PAGEREF _Toc152319611 \h </w:instrText>
         </w:r>
         <w:r>
           <w:rPr>
@@ -3194,7 +3484,7 @@
           <w14:ligatures w14:val="standardContextual"/>
         </w:rPr>
       </w:pPr>
-      <w:hyperlink w:anchor="_Toc152246312" w:history="1">
+      <w:hyperlink w:anchor="_Toc152319612" w:history="1">
         <w:r>
           <w:rPr>
             <w:rStyle w:val="Hyperlinkki"/>
@@ -3239,7 +3529,7 @@
           <w:rPr>
             <w:webHidden/>
           </w:rPr>
-          <w:instrText xml:space="preserve"> PAGEREF _Toc152246312 \h </w:instrText>
+          <w:instrText xml:space="preserve"> PAGEREF _Toc152319612 \h </w:instrText>
         </w:r>
         <w:r>
           <w:rPr>
@@ -3279,7 +3569,7 @@
           <w14:ligatures w14:val="standardContextual"/>
         </w:rPr>
       </w:pPr>
-      <w:hyperlink w:anchor="_Toc152246313" w:history="1">
+      <w:hyperlink w:anchor="_Toc152319613" w:history="1">
         <w:r>
           <w:rPr>
             <w:rStyle w:val="Hyperlinkki"/>
@@ -3328,7 +3618,7 @@
             <w:noProof/>
             <w:webHidden/>
           </w:rPr>
-          <w:instrText xml:space="preserve"> PAGEREF _Toc152246313 \h </w:instrText>
+          <w:instrText xml:space="preserve"> PAGEREF _Toc152319613 \h </w:instrText>
         </w:r>
         <w:r>
           <w:rPr>
@@ -3372,7 +3662,7 @@
           <w14:ligatures w14:val="standardContextual"/>
         </w:rPr>
       </w:pPr>
-      <w:hyperlink w:anchor="_Toc152246314" w:history="1">
+      <w:hyperlink w:anchor="_Toc152319614" w:history="1">
         <w:r>
           <w:rPr>
             <w:rStyle w:val="Hyperlinkki"/>
@@ -3422,7 +3712,7 @@
             <w:noProof/>
             <w:webHidden/>
           </w:rPr>
-          <w:instrText xml:space="preserve"> PAGEREF _Toc152246314 \h </w:instrText>
+          <w:instrText xml:space="preserve"> PAGEREF _Toc152319614 \h </w:instrText>
         </w:r>
         <w:r>
           <w:rPr>
@@ -3466,7 +3756,7 @@
           <w14:ligatures w14:val="standardContextual"/>
         </w:rPr>
       </w:pPr>
-      <w:hyperlink w:anchor="_Toc152246315" w:history="1">
+      <w:hyperlink w:anchor="_Toc152319615" w:history="1">
         <w:r>
           <w:rPr>
             <w:rStyle w:val="Hyperlinkki"/>
@@ -3513,7 +3803,7 @@
             <w:noProof/>
             <w:webHidden/>
           </w:rPr>
-          <w:instrText xml:space="preserve"> PAGEREF _Toc152246315 \h </w:instrText>
+          <w:instrText xml:space="preserve"> PAGEREF _Toc152319615 \h </w:instrText>
         </w:r>
         <w:r>
           <w:rPr>
@@ -3557,7 +3847,7 @@
           <w14:ligatures w14:val="standardContextual"/>
         </w:rPr>
       </w:pPr>
-      <w:hyperlink w:anchor="_Toc152246316" w:history="1">
+      <w:hyperlink w:anchor="_Toc152319616" w:history="1">
         <w:r>
           <w:rPr>
             <w:rStyle w:val="Hyperlinkki"/>
@@ -3604,7 +3894,7 @@
             <w:noProof/>
             <w:webHidden/>
           </w:rPr>
-          <w:instrText xml:space="preserve"> PAGEREF _Toc152246316 \h </w:instrText>
+          <w:instrText xml:space="preserve"> PAGEREF _Toc152319616 \h </w:instrText>
         </w:r>
         <w:r>
           <w:rPr>
@@ -3648,7 +3938,7 @@
           <w14:ligatures w14:val="standardContextual"/>
         </w:rPr>
       </w:pPr>
-      <w:hyperlink w:anchor="_Toc152246317" w:history="1">
+      <w:hyperlink w:anchor="_Toc152319617" w:history="1">
         <w:r>
           <w:rPr>
             <w:rStyle w:val="Hyperlinkki"/>
@@ -3698,7 +3988,7 @@
             <w:noProof/>
             <w:webHidden/>
           </w:rPr>
-          <w:instrText xml:space="preserve"> PAGEREF _Toc152246317 \h </w:instrText>
+          <w:instrText xml:space="preserve"> PAGEREF _Toc152319617 \h </w:instrText>
         </w:r>
         <w:r>
           <w:rPr>
@@ -3742,7 +4032,7 @@
           <w14:ligatures w14:val="standardContextual"/>
         </w:rPr>
       </w:pPr>
-      <w:hyperlink w:anchor="_Toc152246318" w:history="1">
+      <w:hyperlink w:anchor="_Toc152319618" w:history="1">
         <w:r>
           <w:rPr>
             <w:rStyle w:val="Hyperlinkki"/>
@@ -3792,7 +4082,7 @@
             <w:noProof/>
             <w:webHidden/>
           </w:rPr>
-          <w:instrText xml:space="preserve"> PAGEREF _Toc152246318 \h </w:instrText>
+          <w:instrText xml:space="preserve"> PAGEREF _Toc152319618 \h </w:instrText>
         </w:r>
         <w:r>
           <w:rPr>
@@ -3836,7 +4126,7 @@
           <w14:ligatures w14:val="standardContextual"/>
         </w:rPr>
       </w:pPr>
-      <w:hyperlink w:anchor="_Toc152246319" w:history="1">
+      <w:hyperlink w:anchor="_Toc152319619" w:history="1">
         <w:r>
           <w:rPr>
             <w:rStyle w:val="Hyperlinkki"/>
@@ -3886,7 +4176,7 @@
             <w:noProof/>
             <w:webHidden/>
           </w:rPr>
-          <w:instrText xml:space="preserve"> PAGEREF _Toc152246319 \h </w:instrText>
+          <w:instrText xml:space="preserve"> PAGEREF _Toc152319619 \h </w:instrText>
         </w:r>
         <w:r>
           <w:rPr>
@@ -3930,7 +4220,7 @@
           <w14:ligatures w14:val="standardContextual"/>
         </w:rPr>
       </w:pPr>
-      <w:hyperlink w:anchor="_Toc152246320" w:history="1">
+      <w:hyperlink w:anchor="_Toc152319620" w:history="1">
         <w:r>
           <w:rPr>
             <w:rStyle w:val="Hyperlinkki"/>
@@ -3980,7 +4270,7 @@
             <w:noProof/>
             <w:webHidden/>
           </w:rPr>
-          <w:instrText xml:space="preserve"> PAGEREF _Toc152246320 \h </w:instrText>
+          <w:instrText xml:space="preserve"> PAGEREF _Toc152319620 \h </w:instrText>
         </w:r>
         <w:r>
           <w:rPr>
@@ -4024,7 +4314,7 @@
           <w14:ligatures w14:val="standardContextual"/>
         </w:rPr>
       </w:pPr>
-      <w:hyperlink w:anchor="_Toc152246321" w:history="1">
+      <w:hyperlink w:anchor="_Toc152319621" w:history="1">
         <w:r>
           <w:rPr>
             <w:rStyle w:val="Hyperlinkki"/>
@@ -4070,7 +4360,7 @@
             <w:noProof/>
             <w:webHidden/>
           </w:rPr>
-          <w:instrText xml:space="preserve"> PAGEREF _Toc152246321 \h </w:instrText>
+          <w:instrText xml:space="preserve"> PAGEREF _Toc152319621 \h </w:instrText>
         </w:r>
         <w:r>
           <w:rPr>
@@ -4114,7 +4404,7 @@
           <w14:ligatures w14:val="standardContextual"/>
         </w:rPr>
       </w:pPr>
-      <w:hyperlink w:anchor="_Toc152246322" w:history="1">
+      <w:hyperlink w:anchor="_Toc152319622" w:history="1">
         <w:r>
           <w:rPr>
             <w:rStyle w:val="Hyperlinkki"/>
@@ -4161,7 +4451,7 @@
             <w:noProof/>
             <w:webHidden/>
           </w:rPr>
-          <w:instrText xml:space="preserve"> PAGEREF _Toc152246322 \h </w:instrText>
+          <w:instrText xml:space="preserve"> PAGEREF _Toc152319622 \h </w:instrText>
         </w:r>
         <w:r>
           <w:rPr>
@@ -4205,7 +4495,7 @@
           <w14:ligatures w14:val="standardContextual"/>
         </w:rPr>
       </w:pPr>
-      <w:hyperlink w:anchor="_Toc152246323" w:history="1">
+      <w:hyperlink w:anchor="_Toc152319623" w:history="1">
         <w:r>
           <w:rPr>
             <w:rStyle w:val="Hyperlinkki"/>
@@ -4255,7 +4545,7 @@
             <w:noProof/>
             <w:webHidden/>
           </w:rPr>
-          <w:instrText xml:space="preserve"> PAGEREF _Toc152246323 \h </w:instrText>
+          <w:instrText xml:space="preserve"> PAGEREF _Toc152319623 \h </w:instrText>
         </w:r>
         <w:r>
           <w:rPr>
@@ -4299,7 +4589,7 @@
           <w14:ligatures w14:val="standardContextual"/>
         </w:rPr>
       </w:pPr>
-      <w:hyperlink w:anchor="_Toc152246324" w:history="1">
+      <w:hyperlink w:anchor="_Toc152319624" w:history="1">
         <w:r>
           <w:rPr>
             <w:rStyle w:val="Hyperlinkki"/>
@@ -4345,7 +4635,7 @@
             <w:noProof/>
             <w:webHidden/>
           </w:rPr>
-          <w:instrText xml:space="preserve"> PAGEREF _Toc152246324 \h </w:instrText>
+          <w:instrText xml:space="preserve"> PAGEREF _Toc152319624 \h </w:instrText>
         </w:r>
         <w:r>
           <w:rPr>
@@ -4389,7 +4679,7 @@
           <w14:ligatures w14:val="standardContextual"/>
         </w:rPr>
       </w:pPr>
-      <w:hyperlink w:anchor="_Toc152246325" w:history="1">
+      <w:hyperlink w:anchor="_Toc152319625" w:history="1">
         <w:r>
           <w:rPr>
             <w:rStyle w:val="Hyperlinkki"/>
@@ -4430,7 +4720,7 @@
           <w:rPr>
             <w:webHidden/>
           </w:rPr>
-          <w:instrText xml:space="preserve"> PAGEREF _Toc152246325 \h </w:instrText>
+          <w:instrText xml:space="preserve"> PAGEREF _Toc152319625 \h </w:instrText>
         </w:r>
         <w:r>
           <w:rPr>
@@ -4470,7 +4760,7 @@
           <w14:ligatures w14:val="standardContextual"/>
         </w:rPr>
       </w:pPr>
-      <w:hyperlink w:anchor="_Toc152246326" w:history="1">
+      <w:hyperlink w:anchor="_Toc152319626" w:history="1">
         <w:r>
           <w:rPr>
             <w:rStyle w:val="Hyperlinkki"/>
@@ -4511,7 +4801,7 @@
           <w:rPr>
             <w:webHidden/>
           </w:rPr>
-          <w:instrText xml:space="preserve"> PAGEREF _Toc152246326 \h </w:instrText>
+          <w:instrText xml:space="preserve"> PAGEREF _Toc152319626 \h </w:instrText>
         </w:r>
         <w:r>
           <w:rPr>
@@ -4551,7 +4841,7 @@
           <w14:ligatures w14:val="standardContextual"/>
         </w:rPr>
       </w:pPr>
-      <w:hyperlink w:anchor="_Toc152246327" w:history="1">
+      <w:hyperlink w:anchor="_Toc152319627" w:history="1">
         <w:r>
           <w:rPr>
             <w:rStyle w:val="Hyperlinkki"/>
@@ -4594,7 +4884,7 @@
           <w:rPr>
             <w:webHidden/>
           </w:rPr>
-          <w:instrText xml:space="preserve"> PAGEREF _Toc152246327 \h </w:instrText>
+          <w:instrText xml:space="preserve"> PAGEREF _Toc152319627 \h </w:instrText>
         </w:r>
         <w:r>
           <w:rPr>
@@ -4634,7 +4924,7 @@
           <w14:ligatures w14:val="standardContextual"/>
         </w:rPr>
       </w:pPr>
-      <w:hyperlink w:anchor="_Toc152246328" w:history="1">
+      <w:hyperlink w:anchor="_Toc152319628" w:history="1">
         <w:r>
           <w:rPr>
             <w:rStyle w:val="Hyperlinkki"/>
@@ -4682,7 +4972,7 @@
             <w:noProof/>
             <w:webHidden/>
           </w:rPr>
-          <w:instrText xml:space="preserve"> PAGEREF _Toc152246328 \h </w:instrText>
+          <w:instrText xml:space="preserve"> PAGEREF _Toc152319628 \h </w:instrText>
         </w:r>
         <w:r>
           <w:rPr>
@@ -4726,7 +5016,7 @@
           <w14:ligatures w14:val="standardContextual"/>
         </w:rPr>
       </w:pPr>
-      <w:hyperlink w:anchor="_Toc152246329" w:history="1">
+      <w:hyperlink w:anchor="_Toc152319629" w:history="1">
         <w:r>
           <w:rPr>
             <w:rStyle w:val="Hyperlinkki"/>
@@ -4774,7 +5064,7 @@
             <w:noProof/>
             <w:webHidden/>
           </w:rPr>
-          <w:instrText xml:space="preserve"> PAGEREF _Toc152246329 \h </w:instrText>
+          <w:instrText xml:space="preserve"> PAGEREF _Toc152319629 \h </w:instrText>
         </w:r>
         <w:r>
           <w:rPr>
@@ -4818,7 +5108,7 @@
           <w14:ligatures w14:val="standardContextual"/>
         </w:rPr>
       </w:pPr>
-      <w:hyperlink w:anchor="_Toc152246330" w:history="1">
+      <w:hyperlink w:anchor="_Toc152319630" w:history="1">
         <w:r>
           <w:rPr>
             <w:rStyle w:val="Hyperlinkki"/>
@@ -4866,7 +5156,7 @@
             <w:noProof/>
             <w:webHidden/>
           </w:rPr>
-          <w:instrText xml:space="preserve"> PAGEREF _Toc152246330 \h </w:instrText>
+          <w:instrText xml:space="preserve"> PAGEREF _Toc152319630 \h </w:instrText>
         </w:r>
         <w:r>
           <w:rPr>
@@ -4910,7 +5200,7 @@
           <w14:ligatures w14:val="standardContextual"/>
         </w:rPr>
       </w:pPr>
-      <w:hyperlink w:anchor="_Toc152246331" w:history="1">
+      <w:hyperlink w:anchor="_Toc152319631" w:history="1">
         <w:r>
           <w:rPr>
             <w:rStyle w:val="Hyperlinkki"/>
@@ -4958,7 +5248,7 @@
             <w:noProof/>
             <w:webHidden/>
           </w:rPr>
-          <w:instrText xml:space="preserve"> PAGEREF _Toc152246331 \h </w:instrText>
+          <w:instrText xml:space="preserve"> PAGEREF _Toc152319631 \h </w:instrText>
         </w:r>
         <w:r>
           <w:rPr>
@@ -5002,7 +5292,7 @@
           <w14:ligatures w14:val="standardContextual"/>
         </w:rPr>
       </w:pPr>
-      <w:hyperlink w:anchor="_Toc152246332" w:history="1">
+      <w:hyperlink w:anchor="_Toc152319632" w:history="1">
         <w:r>
           <w:rPr>
             <w:rStyle w:val="Hyperlinkki"/>
@@ -5050,7 +5340,7 @@
             <w:noProof/>
             <w:webHidden/>
           </w:rPr>
-          <w:instrText xml:space="preserve"> PAGEREF _Toc152246332 \h </w:instrText>
+          <w:instrText xml:space="preserve"> PAGEREF _Toc152319632 \h </w:instrText>
         </w:r>
         <w:r>
           <w:rPr>
@@ -5094,7 +5384,7 @@
           <w14:ligatures w14:val="standardContextual"/>
         </w:rPr>
       </w:pPr>
-      <w:hyperlink w:anchor="_Toc152246333" w:history="1">
+      <w:hyperlink w:anchor="_Toc152319633" w:history="1">
         <w:r>
           <w:rPr>
             <w:rStyle w:val="Hyperlinkki"/>
@@ -5142,7 +5432,7 @@
             <w:noProof/>
             <w:webHidden/>
           </w:rPr>
-          <w:instrText xml:space="preserve"> PAGEREF _Toc152246333 \h </w:instrText>
+          <w:instrText xml:space="preserve"> PAGEREF _Toc152319633 \h </w:instrText>
         </w:r>
         <w:r>
           <w:rPr>
@@ -5186,7 +5476,7 @@
           <w14:ligatures w14:val="standardContextual"/>
         </w:rPr>
       </w:pPr>
-      <w:hyperlink w:anchor="_Toc152246334" w:history="1">
+      <w:hyperlink w:anchor="_Toc152319634" w:history="1">
         <w:r>
           <w:rPr>
             <w:rStyle w:val="Hyperlinkki"/>
@@ -5234,7 +5524,7 @@
             <w:noProof/>
             <w:webHidden/>
           </w:rPr>
-          <w:instrText xml:space="preserve"> PAGEREF _Toc152246334 \h </w:instrText>
+          <w:instrText xml:space="preserve"> PAGEREF _Toc152319634 \h </w:instrText>
         </w:r>
         <w:r>
           <w:rPr>
@@ -5278,7 +5568,7 @@
           <w14:ligatures w14:val="standardContextual"/>
         </w:rPr>
       </w:pPr>
-      <w:hyperlink w:anchor="_Toc152246335" w:history="1">
+      <w:hyperlink w:anchor="_Toc152319635" w:history="1">
         <w:r>
           <w:rPr>
             <w:rStyle w:val="Hyperlinkki"/>
@@ -5326,7 +5616,7 @@
             <w:noProof/>
             <w:webHidden/>
           </w:rPr>
-          <w:instrText xml:space="preserve"> PAGEREF _Toc152246335 \h </w:instrText>
+          <w:instrText xml:space="preserve"> PAGEREF _Toc152319635 \h </w:instrText>
         </w:r>
         <w:r>
           <w:rPr>
@@ -5370,7 +5660,7 @@
           <w14:ligatures w14:val="standardContextual"/>
         </w:rPr>
       </w:pPr>
-      <w:hyperlink w:anchor="_Toc152246336" w:history="1">
+      <w:hyperlink w:anchor="_Toc152319636" w:history="1">
         <w:r>
           <w:rPr>
             <w:rStyle w:val="Hyperlinkki"/>
@@ -5418,7 +5708,7 @@
             <w:noProof/>
             <w:webHidden/>
           </w:rPr>
-          <w:instrText xml:space="preserve"> PAGEREF _Toc152246336 \h </w:instrText>
+          <w:instrText xml:space="preserve"> PAGEREF _Toc152319636 \h </w:instrText>
         </w:r>
         <w:r>
           <w:rPr>
@@ -5462,7 +5752,7 @@
           <w14:ligatures w14:val="standardContextual"/>
         </w:rPr>
       </w:pPr>
-      <w:hyperlink w:anchor="_Toc152246337" w:history="1">
+      <w:hyperlink w:anchor="_Toc152319637" w:history="1">
         <w:r>
           <w:rPr>
             <w:rStyle w:val="Hyperlinkki"/>
@@ -5510,7 +5800,7 @@
             <w:noProof/>
             <w:webHidden/>
           </w:rPr>
-          <w:instrText xml:space="preserve"> PAGEREF _Toc152246337 \h </w:instrText>
+          <w:instrText xml:space="preserve"> PAGEREF _Toc152319637 \h </w:instrText>
         </w:r>
         <w:r>
           <w:rPr>
@@ -5554,7 +5844,7 @@
           <w14:ligatures w14:val="standardContextual"/>
         </w:rPr>
       </w:pPr>
-      <w:hyperlink w:anchor="_Toc152246338" w:history="1">
+      <w:hyperlink w:anchor="_Toc152319638" w:history="1">
         <w:r>
           <w:rPr>
             <w:rStyle w:val="Hyperlinkki"/>
@@ -5602,7 +5892,7 @@
             <w:noProof/>
             <w:webHidden/>
           </w:rPr>
-          <w:instrText xml:space="preserve"> PAGEREF _Toc152246338 \h </w:instrText>
+          <w:instrText xml:space="preserve"> PAGEREF _Toc152319638 \h </w:instrText>
         </w:r>
         <w:r>
           <w:rPr>
@@ -5646,7 +5936,7 @@
           <w14:ligatures w14:val="standardContextual"/>
         </w:rPr>
       </w:pPr>
-      <w:hyperlink w:anchor="_Toc152246339" w:history="1">
+      <w:hyperlink w:anchor="_Toc152319639" w:history="1">
         <w:r>
           <w:rPr>
             <w:rStyle w:val="Hyperlinkki"/>
@@ -5694,7 +5984,7 @@
             <w:noProof/>
             <w:webHidden/>
           </w:rPr>
-          <w:instrText xml:space="preserve"> PAGEREF _Toc152246339 \h </w:instrText>
+          <w:instrText xml:space="preserve"> PAGEREF _Toc152319639 \h </w:instrText>
         </w:r>
         <w:r>
           <w:rPr>
@@ -5738,7 +6028,7 @@
           <w14:ligatures w14:val="standardContextual"/>
         </w:rPr>
       </w:pPr>
-      <w:hyperlink w:anchor="_Toc152246340" w:history="1">
+      <w:hyperlink w:anchor="_Toc152319640" w:history="1">
         <w:r>
           <w:rPr>
             <w:rStyle w:val="Hyperlinkki"/>
@@ -5786,7 +6076,7 @@
             <w:noProof/>
             <w:webHidden/>
           </w:rPr>
-          <w:instrText xml:space="preserve"> PAGEREF _Toc152246340 \h </w:instrText>
+          <w:instrText xml:space="preserve"> PAGEREF _Toc152319640 \h </w:instrText>
         </w:r>
         <w:r>
           <w:rPr>
@@ -5830,7 +6120,7 @@
           <w14:ligatures w14:val="standardContextual"/>
         </w:rPr>
       </w:pPr>
-      <w:hyperlink w:anchor="_Toc152246341" w:history="1">
+      <w:hyperlink w:anchor="_Toc152319641" w:history="1">
         <w:r>
           <w:rPr>
             <w:rStyle w:val="Hyperlinkki"/>
@@ -5878,7 +6168,7 @@
             <w:noProof/>
             <w:webHidden/>
           </w:rPr>
-          <w:instrText xml:space="preserve"> PAGEREF _Toc152246341 \h </w:instrText>
+          <w:instrText xml:space="preserve"> PAGEREF _Toc152319641 \h </w:instrText>
         </w:r>
         <w:r>
           <w:rPr>
@@ -5922,7 +6212,7 @@
           <w14:ligatures w14:val="standardContextual"/>
         </w:rPr>
       </w:pPr>
-      <w:hyperlink w:anchor="_Toc152246342" w:history="1">
+      <w:hyperlink w:anchor="_Toc152319642" w:history="1">
         <w:r>
           <w:rPr>
             <w:rStyle w:val="Hyperlinkki"/>
@@ -5970,7 +6260,7 @@
             <w:noProof/>
             <w:webHidden/>
           </w:rPr>
-          <w:instrText xml:space="preserve"> PAGEREF _Toc152246342 \h </w:instrText>
+          <w:instrText xml:space="preserve"> PAGEREF _Toc152319642 \h </w:instrText>
         </w:r>
         <w:r>
           <w:rPr>
@@ -6014,7 +6304,7 @@
           <w14:ligatures w14:val="standardContextual"/>
         </w:rPr>
       </w:pPr>
-      <w:hyperlink w:anchor="_Toc152246343" w:history="1">
+      <w:hyperlink w:anchor="_Toc152319643" w:history="1">
         <w:r>
           <w:rPr>
             <w:rStyle w:val="Hyperlinkki"/>
@@ -6062,7 +6352,7 @@
             <w:noProof/>
             <w:webHidden/>
           </w:rPr>
-          <w:instrText xml:space="preserve"> PAGEREF _Toc152246343 \h </w:instrText>
+          <w:instrText xml:space="preserve"> PAGEREF _Toc152319643 \h </w:instrText>
         </w:r>
         <w:r>
           <w:rPr>
@@ -6106,7 +6396,7 @@
           <w14:ligatures w14:val="standardContextual"/>
         </w:rPr>
       </w:pPr>
-      <w:hyperlink w:anchor="_Toc152246344" w:history="1">
+      <w:hyperlink w:anchor="_Toc152319644" w:history="1">
         <w:r>
           <w:rPr>
             <w:rStyle w:val="Hyperlinkki"/>
@@ -6154,7 +6444,7 @@
             <w:noProof/>
             <w:webHidden/>
           </w:rPr>
-          <w:instrText xml:space="preserve"> PAGEREF _Toc152246344 \h </w:instrText>
+          <w:instrText xml:space="preserve"> PAGEREF _Toc152319644 \h </w:instrText>
         </w:r>
         <w:r>
           <w:rPr>
@@ -6198,7 +6488,7 @@
           <w14:ligatures w14:val="standardContextual"/>
         </w:rPr>
       </w:pPr>
-      <w:hyperlink w:anchor="_Toc152246345" w:history="1">
+      <w:hyperlink w:anchor="_Toc152319645" w:history="1">
         <w:r>
           <w:rPr>
             <w:rStyle w:val="Hyperlinkki"/>
@@ -6246,7 +6536,7 @@
             <w:noProof/>
             <w:webHidden/>
           </w:rPr>
-          <w:instrText xml:space="preserve"> PAGEREF _Toc152246345 \h </w:instrText>
+          <w:instrText xml:space="preserve"> PAGEREF _Toc152319645 \h </w:instrText>
         </w:r>
         <w:r>
           <w:rPr>
@@ -6290,7 +6580,7 @@
           <w14:ligatures w14:val="standardContextual"/>
         </w:rPr>
       </w:pPr>
-      <w:hyperlink w:anchor="_Toc152246346" w:history="1">
+      <w:hyperlink w:anchor="_Toc152319646" w:history="1">
         <w:r>
           <w:rPr>
             <w:rStyle w:val="Hyperlinkki"/>
@@ -6338,7 +6628,7 @@
             <w:noProof/>
             <w:webHidden/>
           </w:rPr>
-          <w:instrText xml:space="preserve"> PAGEREF _Toc152246346 \h </w:instrText>
+          <w:instrText xml:space="preserve"> PAGEREF _Toc152319646 \h </w:instrText>
         </w:r>
         <w:r>
           <w:rPr>
@@ -6382,7 +6672,7 @@
           <w14:ligatures w14:val="standardContextual"/>
         </w:rPr>
       </w:pPr>
-      <w:hyperlink w:anchor="_Toc152246347" w:history="1">
+      <w:hyperlink w:anchor="_Toc152319647" w:history="1">
         <w:r>
           <w:rPr>
             <w:rStyle w:val="Hyperlinkki"/>
@@ -6430,7 +6720,7 @@
             <w:noProof/>
             <w:webHidden/>
           </w:rPr>
-          <w:instrText xml:space="preserve"> PAGEREF _Toc152246347 \h </w:instrText>
+          <w:instrText xml:space="preserve"> PAGEREF _Toc152319647 \h </w:instrText>
         </w:r>
         <w:r>
           <w:rPr>
@@ -6474,7 +6764,7 @@
           <w14:ligatures w14:val="standardContextual"/>
         </w:rPr>
       </w:pPr>
-      <w:hyperlink w:anchor="_Toc152246348" w:history="1">
+      <w:hyperlink w:anchor="_Toc152319648" w:history="1">
         <w:r>
           <w:rPr>
             <w:rStyle w:val="Hyperlinkki"/>
@@ -6522,7 +6812,7 @@
             <w:noProof/>
             <w:webHidden/>
           </w:rPr>
-          <w:instrText xml:space="preserve"> PAGEREF _Toc152246348 \h </w:instrText>
+          <w:instrText xml:space="preserve"> PAGEREF _Toc152319648 \h </w:instrText>
         </w:r>
         <w:r>
           <w:rPr>
@@ -6554,6 +6844,976 @@
       </w:hyperlink>
     </w:p>
     <w:p>
+      <w:pPr>
+        <w:pStyle w:val="Sisluet1"/>
+        <w:rPr>
+          <w:rFonts w:asciiTheme="minorHAnsi" w:eastAsiaTheme="minorEastAsia" w:hAnsiTheme="minorHAnsi" w:cstheme="minorBidi"/>
+          <w:b w:val="0"/>
+          <w:caps w:val="0"/>
+          <w:kern w:val="2"/>
+          <w:sz w:val="22"/>
+          <w:lang w:eastAsia="fi-FI"/>
+          <w14:ligatures w14:val="standardContextual"/>
+        </w:rPr>
+      </w:pPr>
+      <w:hyperlink w:anchor="_Toc152319649" w:history="1">
+        <w:r>
+          <w:rPr>
+            <w:rStyle w:val="Hyperlinkki"/>
+          </w:rPr>
+          <w:t>9</w:t>
+        </w:r>
+        <w:r>
+          <w:rPr>
+            <w:rFonts w:asciiTheme="minorHAnsi" w:eastAsiaTheme="minorEastAsia" w:hAnsiTheme="minorHAnsi" w:cstheme="minorBidi"/>
+            <w:b w:val="0"/>
+            <w:caps w:val="0"/>
+            <w:kern w:val="2"/>
+            <w:sz w:val="22"/>
+            <w:lang w:eastAsia="fi-FI"/>
+            <w14:ligatures w14:val="standardContextual"/>
+          </w:rPr>
+          <w:tab/>
+        </w:r>
+        <w:r>
+          <w:rPr>
+            <w:rStyle w:val="Hyperlinkki"/>
+          </w:rPr>
+          <w:t>Tuotetestaus ja laatu</w:t>
+        </w:r>
+        <w:r>
+          <w:rPr>
+            <w:webHidden/>
+          </w:rPr>
+          <w:tab/>
+        </w:r>
+        <w:r>
+          <w:rPr>
+            <w:webHidden/>
+          </w:rPr>
+          <w:fldChar w:fldCharType="begin"/>
+        </w:r>
+        <w:r>
+          <w:rPr>
+            <w:webHidden/>
+          </w:rPr>
+          <w:instrText xml:space="preserve"> PAGEREF _Toc152319649 \h </w:instrText>
+        </w:r>
+        <w:r>
+          <w:rPr>
+            <w:webHidden/>
+          </w:rPr>
+        </w:r>
+        <w:r>
+          <w:rPr>
+            <w:webHidden/>
+          </w:rPr>
+          <w:fldChar w:fldCharType="separate"/>
+        </w:r>
+        <w:r>
+          <w:rPr>
+            <w:webHidden/>
+          </w:rPr>
+          <w:t>25</w:t>
+        </w:r>
+        <w:r>
+          <w:rPr>
+            <w:webHidden/>
+          </w:rPr>
+          <w:fldChar w:fldCharType="end"/>
+        </w:r>
+      </w:hyperlink>
+    </w:p>
+    <w:p>
+      <w:pPr>
+        <w:pStyle w:val="Sisluet2"/>
+        <w:rPr>
+          <w:rFonts w:asciiTheme="minorHAnsi" w:eastAsiaTheme="minorEastAsia" w:hAnsiTheme="minorHAnsi" w:cstheme="minorBidi"/>
+          <w:b w:val="0"/>
+          <w:noProof/>
+          <w:kern w:val="2"/>
+          <w:sz w:val="22"/>
+          <w:lang w:eastAsia="fi-FI"/>
+          <w14:ligatures w14:val="standardContextual"/>
+        </w:rPr>
+      </w:pPr>
+      <w:hyperlink w:anchor="_Toc152319650" w:history="1">
+        <w:r>
+          <w:rPr>
+            <w:rStyle w:val="Hyperlinkki"/>
+            <w:noProof/>
+          </w:rPr>
+          <w:t>9.1</w:t>
+        </w:r>
+        <w:r>
+          <w:rPr>
+            <w:rFonts w:asciiTheme="minorHAnsi" w:eastAsiaTheme="minorEastAsia" w:hAnsiTheme="minorHAnsi" w:cstheme="minorBidi"/>
+            <w:b w:val="0"/>
+            <w:noProof/>
+            <w:kern w:val="2"/>
+            <w:sz w:val="22"/>
+            <w:lang w:eastAsia="fi-FI"/>
+            <w14:ligatures w14:val="standardContextual"/>
+          </w:rPr>
+          <w:tab/>
+        </w:r>
+        <w:r>
+          <w:rPr>
+            <w:rStyle w:val="Hyperlinkki"/>
+            <w:noProof/>
+          </w:rPr>
+          <w:t>Testauksen tavoitteet</w:t>
+        </w:r>
+        <w:r>
+          <w:rPr>
+            <w:noProof/>
+            <w:webHidden/>
+          </w:rPr>
+          <w:tab/>
+        </w:r>
+        <w:r>
+          <w:rPr>
+            <w:noProof/>
+            <w:webHidden/>
+          </w:rPr>
+          <w:fldChar w:fldCharType="begin"/>
+        </w:r>
+        <w:r>
+          <w:rPr>
+            <w:noProof/>
+            <w:webHidden/>
+          </w:rPr>
+          <w:instrText xml:space="preserve"> PAGEREF _Toc152319650 \h </w:instrText>
+        </w:r>
+        <w:r>
+          <w:rPr>
+            <w:noProof/>
+            <w:webHidden/>
+          </w:rPr>
+        </w:r>
+        <w:r>
+          <w:rPr>
+            <w:noProof/>
+            <w:webHidden/>
+          </w:rPr>
+          <w:fldChar w:fldCharType="separate"/>
+        </w:r>
+        <w:r>
+          <w:rPr>
+            <w:noProof/>
+            <w:webHidden/>
+          </w:rPr>
+          <w:t>25</w:t>
+        </w:r>
+        <w:r>
+          <w:rPr>
+            <w:noProof/>
+            <w:webHidden/>
+          </w:rPr>
+          <w:fldChar w:fldCharType="end"/>
+        </w:r>
+      </w:hyperlink>
+    </w:p>
+    <w:p>
+      <w:pPr>
+        <w:pStyle w:val="Sisluet2"/>
+        <w:rPr>
+          <w:rFonts w:asciiTheme="minorHAnsi" w:eastAsiaTheme="minorEastAsia" w:hAnsiTheme="minorHAnsi" w:cstheme="minorBidi"/>
+          <w:b w:val="0"/>
+          <w:noProof/>
+          <w:kern w:val="2"/>
+          <w:sz w:val="22"/>
+          <w:lang w:eastAsia="fi-FI"/>
+          <w14:ligatures w14:val="standardContextual"/>
+        </w:rPr>
+      </w:pPr>
+      <w:hyperlink w:anchor="_Toc152319651" w:history="1">
+        <w:r>
+          <w:rPr>
+            <w:rStyle w:val="Hyperlinkki"/>
+            <w:noProof/>
+          </w:rPr>
+          <w:t>9.2</w:t>
+        </w:r>
+        <w:r>
+          <w:rPr>
+            <w:rFonts w:asciiTheme="minorHAnsi" w:eastAsiaTheme="minorEastAsia" w:hAnsiTheme="minorHAnsi" w:cstheme="minorBidi"/>
+            <w:b w:val="0"/>
+            <w:noProof/>
+            <w:kern w:val="2"/>
+            <w:sz w:val="22"/>
+            <w:lang w:eastAsia="fi-FI"/>
+            <w14:ligatures w14:val="standardContextual"/>
+          </w:rPr>
+          <w:tab/>
+        </w:r>
+        <w:r>
+          <w:rPr>
+            <w:rStyle w:val="Hyperlinkki"/>
+            <w:noProof/>
+          </w:rPr>
+          <w:t>Tuotteen jatkuva testaus</w:t>
+        </w:r>
+        <w:r>
+          <w:rPr>
+            <w:noProof/>
+            <w:webHidden/>
+          </w:rPr>
+          <w:tab/>
+        </w:r>
+        <w:r>
+          <w:rPr>
+            <w:noProof/>
+            <w:webHidden/>
+          </w:rPr>
+          <w:fldChar w:fldCharType="begin"/>
+        </w:r>
+        <w:r>
+          <w:rPr>
+            <w:noProof/>
+            <w:webHidden/>
+          </w:rPr>
+          <w:instrText xml:space="preserve"> PAGEREF _Toc152319651 \h </w:instrText>
+        </w:r>
+        <w:r>
+          <w:rPr>
+            <w:noProof/>
+            <w:webHidden/>
+          </w:rPr>
+        </w:r>
+        <w:r>
+          <w:rPr>
+            <w:noProof/>
+            <w:webHidden/>
+          </w:rPr>
+          <w:fldChar w:fldCharType="separate"/>
+        </w:r>
+        <w:r>
+          <w:rPr>
+            <w:noProof/>
+            <w:webHidden/>
+          </w:rPr>
+          <w:t>25</w:t>
+        </w:r>
+        <w:r>
+          <w:rPr>
+            <w:noProof/>
+            <w:webHidden/>
+          </w:rPr>
+          <w:fldChar w:fldCharType="end"/>
+        </w:r>
+      </w:hyperlink>
+    </w:p>
+    <w:p>
+      <w:pPr>
+        <w:pStyle w:val="Sisluet2"/>
+        <w:rPr>
+          <w:rFonts w:asciiTheme="minorHAnsi" w:eastAsiaTheme="minorEastAsia" w:hAnsiTheme="minorHAnsi" w:cstheme="minorBidi"/>
+          <w:b w:val="0"/>
+          <w:noProof/>
+          <w:kern w:val="2"/>
+          <w:sz w:val="22"/>
+          <w:lang w:eastAsia="fi-FI"/>
+          <w14:ligatures w14:val="standardContextual"/>
+        </w:rPr>
+      </w:pPr>
+      <w:hyperlink w:anchor="_Toc152319652" w:history="1">
+        <w:r>
+          <w:rPr>
+            <w:rStyle w:val="Hyperlinkki"/>
+            <w:noProof/>
+          </w:rPr>
+          <w:t>9.3</w:t>
+        </w:r>
+        <w:r>
+          <w:rPr>
+            <w:rFonts w:asciiTheme="minorHAnsi" w:eastAsiaTheme="minorEastAsia" w:hAnsiTheme="minorHAnsi" w:cstheme="minorBidi"/>
+            <w:b w:val="0"/>
+            <w:noProof/>
+            <w:kern w:val="2"/>
+            <w:sz w:val="22"/>
+            <w:lang w:eastAsia="fi-FI"/>
+            <w14:ligatures w14:val="standardContextual"/>
+          </w:rPr>
+          <w:tab/>
+        </w:r>
+        <w:r>
+          <w:rPr>
+            <w:rStyle w:val="Hyperlinkki"/>
+            <w:noProof/>
+          </w:rPr>
+          <w:t>Toiminnallinen testaus ja testauksen raportointi</w:t>
+        </w:r>
+        <w:r>
+          <w:rPr>
+            <w:noProof/>
+            <w:webHidden/>
+          </w:rPr>
+          <w:tab/>
+        </w:r>
+        <w:r>
+          <w:rPr>
+            <w:noProof/>
+            <w:webHidden/>
+          </w:rPr>
+          <w:fldChar w:fldCharType="begin"/>
+        </w:r>
+        <w:r>
+          <w:rPr>
+            <w:noProof/>
+            <w:webHidden/>
+          </w:rPr>
+          <w:instrText xml:space="preserve"> PAGEREF _Toc152319652 \h </w:instrText>
+        </w:r>
+        <w:r>
+          <w:rPr>
+            <w:noProof/>
+            <w:webHidden/>
+          </w:rPr>
+        </w:r>
+        <w:r>
+          <w:rPr>
+            <w:noProof/>
+            <w:webHidden/>
+          </w:rPr>
+          <w:fldChar w:fldCharType="separate"/>
+        </w:r>
+        <w:r>
+          <w:rPr>
+            <w:noProof/>
+            <w:webHidden/>
+          </w:rPr>
+          <w:t>25</w:t>
+        </w:r>
+        <w:r>
+          <w:rPr>
+            <w:noProof/>
+            <w:webHidden/>
+          </w:rPr>
+          <w:fldChar w:fldCharType="end"/>
+        </w:r>
+      </w:hyperlink>
+    </w:p>
+    <w:p>
+      <w:pPr>
+        <w:pStyle w:val="Sisluet2"/>
+        <w:rPr>
+          <w:rFonts w:asciiTheme="minorHAnsi" w:eastAsiaTheme="minorEastAsia" w:hAnsiTheme="minorHAnsi" w:cstheme="minorBidi"/>
+          <w:b w:val="0"/>
+          <w:noProof/>
+          <w:kern w:val="2"/>
+          <w:sz w:val="22"/>
+          <w:lang w:eastAsia="fi-FI"/>
+          <w14:ligatures w14:val="standardContextual"/>
+        </w:rPr>
+      </w:pPr>
+      <w:hyperlink w:anchor="_Toc152319653" w:history="1">
+        <w:r>
+          <w:rPr>
+            <w:rStyle w:val="Hyperlinkki"/>
+            <w:noProof/>
+          </w:rPr>
+          <w:t>9.4</w:t>
+        </w:r>
+        <w:r>
+          <w:rPr>
+            <w:rFonts w:asciiTheme="minorHAnsi" w:eastAsiaTheme="minorEastAsia" w:hAnsiTheme="minorHAnsi" w:cstheme="minorBidi"/>
+            <w:b w:val="0"/>
+            <w:noProof/>
+            <w:kern w:val="2"/>
+            <w:sz w:val="22"/>
+            <w:lang w:eastAsia="fi-FI"/>
+            <w14:ligatures w14:val="standardContextual"/>
+          </w:rPr>
+          <w:tab/>
+        </w:r>
+        <w:r>
+          <w:rPr>
+            <w:rStyle w:val="Hyperlinkki"/>
+            <w:noProof/>
+          </w:rPr>
+          <w:t>Hyväksymistestaus</w:t>
+        </w:r>
+        <w:r>
+          <w:rPr>
+            <w:noProof/>
+            <w:webHidden/>
+          </w:rPr>
+          <w:tab/>
+        </w:r>
+        <w:r>
+          <w:rPr>
+            <w:noProof/>
+            <w:webHidden/>
+          </w:rPr>
+          <w:fldChar w:fldCharType="begin"/>
+        </w:r>
+        <w:r>
+          <w:rPr>
+            <w:noProof/>
+            <w:webHidden/>
+          </w:rPr>
+          <w:instrText xml:space="preserve"> PAGEREF _Toc152319653 \h </w:instrText>
+        </w:r>
+        <w:r>
+          <w:rPr>
+            <w:noProof/>
+            <w:webHidden/>
+          </w:rPr>
+        </w:r>
+        <w:r>
+          <w:rPr>
+            <w:noProof/>
+            <w:webHidden/>
+          </w:rPr>
+          <w:fldChar w:fldCharType="separate"/>
+        </w:r>
+        <w:r>
+          <w:rPr>
+            <w:noProof/>
+            <w:webHidden/>
+          </w:rPr>
+          <w:t>26</w:t>
+        </w:r>
+        <w:r>
+          <w:rPr>
+            <w:noProof/>
+            <w:webHidden/>
+          </w:rPr>
+          <w:fldChar w:fldCharType="end"/>
+        </w:r>
+      </w:hyperlink>
+    </w:p>
+    <w:p>
+      <w:pPr>
+        <w:pStyle w:val="Sisluet2"/>
+        <w:rPr>
+          <w:rFonts w:asciiTheme="minorHAnsi" w:eastAsiaTheme="minorEastAsia" w:hAnsiTheme="minorHAnsi" w:cstheme="minorBidi"/>
+          <w:b w:val="0"/>
+          <w:noProof/>
+          <w:kern w:val="2"/>
+          <w:sz w:val="22"/>
+          <w:lang w:eastAsia="fi-FI"/>
+          <w14:ligatures w14:val="standardContextual"/>
+        </w:rPr>
+      </w:pPr>
+      <w:hyperlink w:anchor="_Toc152319654" w:history="1">
+        <w:r>
+          <w:rPr>
+            <w:rStyle w:val="Hyperlinkki"/>
+            <w:noProof/>
+          </w:rPr>
+          <w:t>9.5</w:t>
+        </w:r>
+        <w:r>
+          <w:rPr>
+            <w:rFonts w:asciiTheme="minorHAnsi" w:eastAsiaTheme="minorEastAsia" w:hAnsiTheme="minorHAnsi" w:cstheme="minorBidi"/>
+            <w:b w:val="0"/>
+            <w:noProof/>
+            <w:kern w:val="2"/>
+            <w:sz w:val="22"/>
+            <w:lang w:eastAsia="fi-FI"/>
+            <w14:ligatures w14:val="standardContextual"/>
+          </w:rPr>
+          <w:tab/>
+        </w:r>
+        <w:r>
+          <w:rPr>
+            <w:rStyle w:val="Hyperlinkki"/>
+            <w:noProof/>
+          </w:rPr>
+          <w:t>Asennustestaus</w:t>
+        </w:r>
+        <w:r>
+          <w:rPr>
+            <w:noProof/>
+            <w:webHidden/>
+          </w:rPr>
+          <w:tab/>
+        </w:r>
+        <w:r>
+          <w:rPr>
+            <w:noProof/>
+            <w:webHidden/>
+          </w:rPr>
+          <w:fldChar w:fldCharType="begin"/>
+        </w:r>
+        <w:r>
+          <w:rPr>
+            <w:noProof/>
+            <w:webHidden/>
+          </w:rPr>
+          <w:instrText xml:space="preserve"> PAGEREF _Toc152319654 \h </w:instrText>
+        </w:r>
+        <w:r>
+          <w:rPr>
+            <w:noProof/>
+            <w:webHidden/>
+          </w:rPr>
+        </w:r>
+        <w:r>
+          <w:rPr>
+            <w:noProof/>
+            <w:webHidden/>
+          </w:rPr>
+          <w:fldChar w:fldCharType="separate"/>
+        </w:r>
+        <w:r>
+          <w:rPr>
+            <w:noProof/>
+            <w:webHidden/>
+          </w:rPr>
+          <w:t>26</w:t>
+        </w:r>
+        <w:r>
+          <w:rPr>
+            <w:noProof/>
+            <w:webHidden/>
+          </w:rPr>
+          <w:fldChar w:fldCharType="end"/>
+        </w:r>
+      </w:hyperlink>
+    </w:p>
+    <w:p>
+      <w:pPr>
+        <w:pStyle w:val="Sisluet2"/>
+        <w:rPr>
+          <w:rFonts w:asciiTheme="minorHAnsi" w:eastAsiaTheme="minorEastAsia" w:hAnsiTheme="minorHAnsi" w:cstheme="minorBidi"/>
+          <w:b w:val="0"/>
+          <w:noProof/>
+          <w:kern w:val="2"/>
+          <w:sz w:val="22"/>
+          <w:lang w:eastAsia="fi-FI"/>
+          <w14:ligatures w14:val="standardContextual"/>
+        </w:rPr>
+      </w:pPr>
+      <w:hyperlink w:anchor="_Toc152319655" w:history="1">
+        <w:r>
+          <w:rPr>
+            <w:rStyle w:val="Hyperlinkki"/>
+            <w:noProof/>
+          </w:rPr>
+          <w:t>9.6</w:t>
+        </w:r>
+        <w:r>
+          <w:rPr>
+            <w:rFonts w:asciiTheme="minorHAnsi" w:eastAsiaTheme="minorEastAsia" w:hAnsiTheme="minorHAnsi" w:cstheme="minorBidi"/>
+            <w:b w:val="0"/>
+            <w:noProof/>
+            <w:kern w:val="2"/>
+            <w:sz w:val="22"/>
+            <w:lang w:eastAsia="fi-FI"/>
+            <w14:ligatures w14:val="standardContextual"/>
+          </w:rPr>
+          <w:tab/>
+        </w:r>
+        <w:r>
+          <w:rPr>
+            <w:rStyle w:val="Hyperlinkki"/>
+            <w:noProof/>
+          </w:rPr>
+          <w:t>Kisahallintajärjestelmän testaus</w:t>
+        </w:r>
+        <w:r>
+          <w:rPr>
+            <w:noProof/>
+            <w:webHidden/>
+          </w:rPr>
+          <w:tab/>
+        </w:r>
+        <w:r>
+          <w:rPr>
+            <w:noProof/>
+            <w:webHidden/>
+          </w:rPr>
+          <w:fldChar w:fldCharType="begin"/>
+        </w:r>
+        <w:r>
+          <w:rPr>
+            <w:noProof/>
+            <w:webHidden/>
+          </w:rPr>
+          <w:instrText xml:space="preserve"> PAGEREF _Toc152319655 \h </w:instrText>
+        </w:r>
+        <w:r>
+          <w:rPr>
+            <w:noProof/>
+            <w:webHidden/>
+          </w:rPr>
+        </w:r>
+        <w:r>
+          <w:rPr>
+            <w:noProof/>
+            <w:webHidden/>
+          </w:rPr>
+          <w:fldChar w:fldCharType="separate"/>
+        </w:r>
+        <w:r>
+          <w:rPr>
+            <w:noProof/>
+            <w:webHidden/>
+          </w:rPr>
+          <w:t>26</w:t>
+        </w:r>
+        <w:r>
+          <w:rPr>
+            <w:noProof/>
+            <w:webHidden/>
+          </w:rPr>
+          <w:fldChar w:fldCharType="end"/>
+        </w:r>
+      </w:hyperlink>
+    </w:p>
+    <w:p>
+      <w:pPr>
+        <w:pStyle w:val="Sisluet2"/>
+        <w:rPr>
+          <w:rFonts w:asciiTheme="minorHAnsi" w:eastAsiaTheme="minorEastAsia" w:hAnsiTheme="minorHAnsi" w:cstheme="minorBidi"/>
+          <w:b w:val="0"/>
+          <w:noProof/>
+          <w:kern w:val="2"/>
+          <w:sz w:val="22"/>
+          <w:lang w:eastAsia="fi-FI"/>
+          <w14:ligatures w14:val="standardContextual"/>
+        </w:rPr>
+      </w:pPr>
+      <w:hyperlink w:anchor="_Toc152319656" w:history="1">
+        <w:r>
+          <w:rPr>
+            <w:rStyle w:val="Hyperlinkki"/>
+            <w:noProof/>
+          </w:rPr>
+          <w:t>9.7</w:t>
+        </w:r>
+        <w:r>
+          <w:rPr>
+            <w:rFonts w:asciiTheme="minorHAnsi" w:eastAsiaTheme="minorEastAsia" w:hAnsiTheme="minorHAnsi" w:cstheme="minorBidi"/>
+            <w:b w:val="0"/>
+            <w:noProof/>
+            <w:kern w:val="2"/>
+            <w:sz w:val="22"/>
+            <w:lang w:eastAsia="fi-FI"/>
+            <w14:ligatures w14:val="standardContextual"/>
+          </w:rPr>
+          <w:tab/>
+        </w:r>
+        <w:r>
+          <w:rPr>
+            <w:rStyle w:val="Hyperlinkki"/>
+            <w:noProof/>
+          </w:rPr>
+          <w:t>Tulospalvelun testaus</w:t>
+        </w:r>
+        <w:r>
+          <w:rPr>
+            <w:noProof/>
+            <w:webHidden/>
+          </w:rPr>
+          <w:tab/>
+        </w:r>
+        <w:r>
+          <w:rPr>
+            <w:noProof/>
+            <w:webHidden/>
+          </w:rPr>
+          <w:fldChar w:fldCharType="begin"/>
+        </w:r>
+        <w:r>
+          <w:rPr>
+            <w:noProof/>
+            <w:webHidden/>
+          </w:rPr>
+          <w:instrText xml:space="preserve"> PAGEREF _Toc152319656 \h </w:instrText>
+        </w:r>
+        <w:r>
+          <w:rPr>
+            <w:noProof/>
+            <w:webHidden/>
+          </w:rPr>
+        </w:r>
+        <w:r>
+          <w:rPr>
+            <w:noProof/>
+            <w:webHidden/>
+          </w:rPr>
+          <w:fldChar w:fldCharType="separate"/>
+        </w:r>
+        <w:r>
+          <w:rPr>
+            <w:noProof/>
+            <w:webHidden/>
+          </w:rPr>
+          <w:t>27</w:t>
+        </w:r>
+        <w:r>
+          <w:rPr>
+            <w:noProof/>
+            <w:webHidden/>
+          </w:rPr>
+          <w:fldChar w:fldCharType="end"/>
+        </w:r>
+      </w:hyperlink>
+    </w:p>
+    <w:p>
+      <w:pPr>
+        <w:pStyle w:val="Sisluet3"/>
+        <w:rPr>
+          <w:rFonts w:asciiTheme="minorHAnsi" w:eastAsiaTheme="minorEastAsia" w:hAnsiTheme="minorHAnsi" w:cstheme="minorBidi"/>
+          <w:b w:val="0"/>
+          <w:noProof/>
+          <w:kern w:val="2"/>
+          <w:sz w:val="22"/>
+          <w:lang w:eastAsia="fi-FI"/>
+          <w14:ligatures w14:val="standardContextual"/>
+        </w:rPr>
+      </w:pPr>
+      <w:hyperlink w:anchor="_Toc152319657" w:history="1">
+        <w:r>
+          <w:rPr>
+            <w:rStyle w:val="Hyperlinkki"/>
+            <w:noProof/>
+          </w:rPr>
+          <w:t xml:space="preserve">TAULUKKO 7. </w:t>
+        </w:r>
+        <w:r>
+          <w:rPr>
+            <w:rStyle w:val="Hyperlinkki"/>
+            <w:bCs/>
+            <w:noProof/>
+          </w:rPr>
+          <w:t>Tulospalvelun testaussuunnitelma</w:t>
+        </w:r>
+        <w:r>
+          <w:rPr>
+            <w:noProof/>
+            <w:webHidden/>
+          </w:rPr>
+          <w:tab/>
+        </w:r>
+        <w:r>
+          <w:rPr>
+            <w:noProof/>
+            <w:webHidden/>
+          </w:rPr>
+          <w:fldChar w:fldCharType="begin"/>
+        </w:r>
+        <w:r>
+          <w:rPr>
+            <w:noProof/>
+            <w:webHidden/>
+          </w:rPr>
+          <w:instrText xml:space="preserve"> PAGEREF _Toc152319657 \h </w:instrText>
+        </w:r>
+        <w:r>
+          <w:rPr>
+            <w:noProof/>
+            <w:webHidden/>
+          </w:rPr>
+        </w:r>
+        <w:r>
+          <w:rPr>
+            <w:noProof/>
+            <w:webHidden/>
+          </w:rPr>
+          <w:fldChar w:fldCharType="separate"/>
+        </w:r>
+        <w:r>
+          <w:rPr>
+            <w:noProof/>
+            <w:webHidden/>
+          </w:rPr>
+          <w:t>27</w:t>
+        </w:r>
+        <w:r>
+          <w:rPr>
+            <w:noProof/>
+            <w:webHidden/>
+          </w:rPr>
+          <w:fldChar w:fldCharType="end"/>
+        </w:r>
+      </w:hyperlink>
+    </w:p>
+    <w:p>
+      <w:pPr>
+        <w:pStyle w:val="Sisluet2"/>
+        <w:rPr>
+          <w:rFonts w:asciiTheme="minorHAnsi" w:eastAsiaTheme="minorEastAsia" w:hAnsiTheme="minorHAnsi" w:cstheme="minorBidi"/>
+          <w:b w:val="0"/>
+          <w:noProof/>
+          <w:kern w:val="2"/>
+          <w:sz w:val="22"/>
+          <w:lang w:eastAsia="fi-FI"/>
+          <w14:ligatures w14:val="standardContextual"/>
+        </w:rPr>
+      </w:pPr>
+      <w:hyperlink w:anchor="_Toc152319658" w:history="1">
+        <w:r>
+          <w:rPr>
+            <w:rStyle w:val="Hyperlinkki"/>
+            <w:noProof/>
+          </w:rPr>
+          <w:t>9.8</w:t>
+        </w:r>
+        <w:r>
+          <w:rPr>
+            <w:rFonts w:asciiTheme="minorHAnsi" w:eastAsiaTheme="minorEastAsia" w:hAnsiTheme="minorHAnsi" w:cstheme="minorBidi"/>
+            <w:b w:val="0"/>
+            <w:noProof/>
+            <w:kern w:val="2"/>
+            <w:sz w:val="22"/>
+            <w:lang w:eastAsia="fi-FI"/>
+            <w14:ligatures w14:val="standardContextual"/>
+          </w:rPr>
+          <w:tab/>
+        </w:r>
+        <w:r>
+          <w:rPr>
+            <w:rStyle w:val="Hyperlinkki"/>
+            <w:noProof/>
+          </w:rPr>
+          <w:t>Rajapinnan testaus</w:t>
+        </w:r>
+        <w:r>
+          <w:rPr>
+            <w:noProof/>
+            <w:webHidden/>
+          </w:rPr>
+          <w:tab/>
+        </w:r>
+        <w:r>
+          <w:rPr>
+            <w:noProof/>
+            <w:webHidden/>
+          </w:rPr>
+          <w:fldChar w:fldCharType="begin"/>
+        </w:r>
+        <w:r>
+          <w:rPr>
+            <w:noProof/>
+            <w:webHidden/>
+          </w:rPr>
+          <w:instrText xml:space="preserve"> PAGEREF _Toc152319658 \h </w:instrText>
+        </w:r>
+        <w:r>
+          <w:rPr>
+            <w:noProof/>
+            <w:webHidden/>
+          </w:rPr>
+        </w:r>
+        <w:r>
+          <w:rPr>
+            <w:noProof/>
+            <w:webHidden/>
+          </w:rPr>
+          <w:fldChar w:fldCharType="separate"/>
+        </w:r>
+        <w:r>
+          <w:rPr>
+            <w:noProof/>
+            <w:webHidden/>
+          </w:rPr>
+          <w:t>27</w:t>
+        </w:r>
+        <w:r>
+          <w:rPr>
+            <w:noProof/>
+            <w:webHidden/>
+          </w:rPr>
+          <w:fldChar w:fldCharType="end"/>
+        </w:r>
+      </w:hyperlink>
+    </w:p>
+    <w:p>
+      <w:pPr>
+        <w:pStyle w:val="Sisluet2"/>
+        <w:rPr>
+          <w:rFonts w:asciiTheme="minorHAnsi" w:eastAsiaTheme="minorEastAsia" w:hAnsiTheme="minorHAnsi" w:cstheme="minorBidi"/>
+          <w:b w:val="0"/>
+          <w:noProof/>
+          <w:kern w:val="2"/>
+          <w:sz w:val="22"/>
+          <w:lang w:eastAsia="fi-FI"/>
+          <w14:ligatures w14:val="standardContextual"/>
+        </w:rPr>
+      </w:pPr>
+      <w:hyperlink w:anchor="_Toc152319659" w:history="1">
+        <w:r>
+          <w:rPr>
+            <w:rStyle w:val="Hyperlinkki"/>
+            <w:noProof/>
+          </w:rPr>
+          <w:t>9.9</w:t>
+        </w:r>
+        <w:r>
+          <w:rPr>
+            <w:rFonts w:asciiTheme="minorHAnsi" w:eastAsiaTheme="minorEastAsia" w:hAnsiTheme="minorHAnsi" w:cstheme="minorBidi"/>
+            <w:b w:val="0"/>
+            <w:noProof/>
+            <w:kern w:val="2"/>
+            <w:sz w:val="22"/>
+            <w:lang w:eastAsia="fi-FI"/>
+            <w14:ligatures w14:val="standardContextual"/>
+          </w:rPr>
+          <w:tab/>
+        </w:r>
+        <w:r>
+          <w:rPr>
+            <w:rStyle w:val="Hyperlinkki"/>
+            <w:noProof/>
+          </w:rPr>
+          <w:t>Laatu</w:t>
+        </w:r>
+        <w:r>
+          <w:rPr>
+            <w:noProof/>
+            <w:webHidden/>
+          </w:rPr>
+          <w:tab/>
+        </w:r>
+        <w:r>
+          <w:rPr>
+            <w:noProof/>
+            <w:webHidden/>
+          </w:rPr>
+          <w:fldChar w:fldCharType="begin"/>
+        </w:r>
+        <w:r>
+          <w:rPr>
+            <w:noProof/>
+            <w:webHidden/>
+          </w:rPr>
+          <w:instrText xml:space="preserve"> PAGEREF _Toc152319659 \h </w:instrText>
+        </w:r>
+        <w:r>
+          <w:rPr>
+            <w:noProof/>
+            <w:webHidden/>
+          </w:rPr>
+        </w:r>
+        <w:r>
+          <w:rPr>
+            <w:noProof/>
+            <w:webHidden/>
+          </w:rPr>
+          <w:fldChar w:fldCharType="separate"/>
+        </w:r>
+        <w:r>
+          <w:rPr>
+            <w:noProof/>
+            <w:webHidden/>
+          </w:rPr>
+          <w:t>28</w:t>
+        </w:r>
+        <w:r>
+          <w:rPr>
+            <w:noProof/>
+            <w:webHidden/>
+          </w:rPr>
+          <w:fldChar w:fldCharType="end"/>
+        </w:r>
+      </w:hyperlink>
+    </w:p>
+    <w:p>
       <w:r>
         <w:fldChar w:fldCharType="end"/>
       </w:r>
@@ -6631,13 +7891,7 @@
         <w:pStyle w:val="ONTalaotsikkotaso1"/>
       </w:pPr>
       <w:r>
-        <w:t>KUV</w:t>
-      </w:r>
-      <w:r>
-        <w:t>A</w:t>
-      </w:r>
-      <w:r>
-        <w:t xml:space="preserve"> 1. </w:t>
+        <w:t xml:space="preserve">KUVA 1. </w:t>
       </w:r>
       <w:proofErr w:type="spellStart"/>
       <w:r>
@@ -6693,21 +7947,150 @@
         <w:pStyle w:val="ONTalaotsikkotaso1"/>
       </w:pPr>
       <w:r>
-        <w:t xml:space="preserve">TAULUKKO 3. Jaetut </w:t>
+        <w:t>TAULUKKO 3. Jaetut vastuualuee</w:t>
+      </w:r>
+      <w:r>
+        <w:t>t</w:t>
+      </w:r>
+      <w:r>
+        <w:t>…………………</w:t>
+      </w:r>
+      <w:r>
+        <w:t>.</w:t>
+      </w:r>
+      <w:r>
+        <w:t>………………………</w:t>
+      </w:r>
+      <w:r>
+        <w:t>.</w:t>
+      </w:r>
+      <w:r>
+        <w:t>……</w:t>
+      </w:r>
+      <w:r>
+        <w:t>...</w:t>
+      </w:r>
+      <w:r>
+        <w:t>…………</w:t>
+      </w:r>
+      <w:r>
+        <w:t>.</w:t>
+      </w:r>
+      <w:r>
+        <w:t>…...</w:t>
+      </w:r>
+      <w:r>
+        <w:t>5</w:t>
+      </w:r>
+    </w:p>
+    <w:p>
+      <w:pPr>
+        <w:pStyle w:val="ONTalaotsikkotaso1"/>
+        <w:rPr>
+          <w:lang w:eastAsia="fi-FI"/>
+        </w:rPr>
+      </w:pPr>
+      <w:r>
+        <w:t xml:space="preserve">TAULUKKO 4. </w:t>
+      </w:r>
+      <w:r>
+        <w:rPr>
+          <w:lang w:eastAsia="fi-FI"/>
+        </w:rPr>
+        <w:t>Ohjelmiston toiminnalliset vaatimukset</w:t>
+      </w:r>
+      <w:r>
+        <w:rPr>
+          <w:lang w:eastAsia="fi-FI"/>
+        </w:rPr>
+        <w:t>………………………………………….</w:t>
+      </w:r>
+      <w:r>
+        <w:rPr>
+          <w:lang w:eastAsia="fi-FI"/>
+        </w:rPr>
+        <w:t>13</w:t>
+      </w:r>
+    </w:p>
+    <w:p>
+      <w:pPr>
+        <w:pStyle w:val="ONTalaotsikkotaso1"/>
+        <w:rPr>
+          <w:lang w:eastAsia="fi-FI"/>
+        </w:rPr>
+      </w:pPr>
+      <w:r>
+        <w:rPr>
+          <w:lang w:eastAsia="fi-FI"/>
+        </w:rPr>
+        <w:t>TAULUKKO 5.</w:t>
+      </w:r>
+      <w:r>
+        <w:rPr>
+          <w:lang w:eastAsia="fi-FI"/>
+        </w:rPr>
+        <w:t xml:space="preserve"> Ohjelmiston ei toiminnalliset vaatimukset</w:t>
+      </w:r>
+      <w:r>
+        <w:rPr>
+          <w:lang w:eastAsia="fi-FI"/>
+        </w:rPr>
+        <w:t>……………………………………….</w:t>
+      </w:r>
+      <w:r>
+        <w:rPr>
+          <w:lang w:eastAsia="fi-FI"/>
+        </w:rPr>
+        <w:t>14</w:t>
+      </w:r>
+    </w:p>
+    <w:p>
+      <w:pPr>
+        <w:pStyle w:val="ONTalaotsikkotaso1"/>
+      </w:pPr>
+      <w:r>
+        <w:rPr>
+          <w:lang w:eastAsia="fi-FI"/>
+        </w:rPr>
+        <w:t xml:space="preserve">TAULUKKO 6. Kisahallintajärjestelmän </w:t>
       </w:r>
       <w:proofErr w:type="spellStart"/>
       <w:r>
-        <w:t>vastuualuee</w:t>
+        <w:rPr>
+          <w:lang w:eastAsia="fi-FI"/>
+        </w:rPr>
+        <w:t>testaussuuni</w:t>
+      </w:r>
+      <w:r>
+        <w:rPr>
+          <w:lang w:eastAsia="fi-FI"/>
+        </w:rPr>
+        <w:t>n</w:t>
+      </w:r>
+      <w:r>
+        <w:rPr>
+          <w:lang w:eastAsia="fi-FI"/>
+        </w:rPr>
+        <w:t>tel</w:t>
+      </w:r>
+      <w:r>
+        <w:rPr>
+          <w:lang w:eastAsia="fi-FI"/>
+        </w:rPr>
+        <w:t>ma</w:t>
       </w:r>
       <w:proofErr w:type="spellEnd"/>
       <w:r>
-        <w:t>………………………………………………………………</w:t>
-      </w:r>
-      <w:r>
-        <w:t>…...</w:t>
-      </w:r>
-      <w:r>
-        <w:t>5</w:t>
+        <w:rPr>
+          <w:lang w:eastAsia="fi-FI"/>
+        </w:rPr>
+        <w:t>……………………………………</w:t>
+      </w:r>
+      <w:r>
+        <w:rPr>
+          <w:lang w:eastAsia="fi-FI"/>
+        </w:rPr>
+        <w:t>26</w:t>
       </w:r>
     </w:p>
     <w:p>
@@ -6718,25 +8101,16 @@
         </w:rPr>
       </w:pPr>
       <w:r>
-        <w:t xml:space="preserve">TAULUKKO 4. </w:t>
-      </w:r>
-      <w:r>
-        <w:rPr>
-          <w:lang w:eastAsia="fi-FI"/>
-        </w:rPr>
-        <w:t>Ohjelmiston toiminnalliset vaatimukset</w:t>
-      </w:r>
-      <w:r>
-        <w:rPr>
-          <w:lang w:eastAsia="fi-FI"/>
-        </w:rPr>
-        <w:t>………………………………………….</w:t>
-      </w:r>
-      <w:r>
-        <w:rPr>
-          <w:lang w:eastAsia="fi-FI"/>
-        </w:rPr>
-        <w:t>13</w:t>
+        <w:rPr>
+          <w:lang w:eastAsia="fi-FI"/>
+        </w:rPr>
+        <w:t>TAULUKKO 7. Tulospalvelun testaussuunnitelma………………………………………………..</w:t>
+      </w:r>
+      <w:r>
+        <w:rPr>
+          <w:lang w:eastAsia="fi-FI"/>
+        </w:rPr>
+        <w:t>27</w:t>
       </w:r>
     </w:p>
     <w:p>
@@ -6747,31 +8121,13 @@
         <w:rPr>
           <w:lang w:eastAsia="fi-FI"/>
         </w:rPr>
-        <w:t>TAULUKKO 5.</w:t>
-      </w:r>
-      <w:r>
-        <w:rPr>
-          <w:lang w:eastAsia="fi-FI"/>
-        </w:rPr>
-        <w:t xml:space="preserve"> </w:t>
-      </w:r>
-      <w:r>
-        <w:rPr>
-          <w:lang w:eastAsia="fi-FI"/>
-        </w:rPr>
-        <w:t>Ohjelmiston ei toiminnalliset vaatimukset</w:t>
-      </w:r>
-      <w:r>
-        <w:rPr>
-          <w:lang w:eastAsia="fi-FI"/>
-        </w:rPr>
-        <w:t>……………………………………….</w:t>
-      </w:r>
-      <w:r>
-        <w:rPr>
-          <w:lang w:eastAsia="fi-FI"/>
-        </w:rPr>
-        <w:t>14</w:t>
+        <w:t>TAULUKKO 8. R</w:t>
+      </w:r>
+      <w:r>
+        <w:rPr>
+          <w:lang w:eastAsia="fi-FI"/>
+        </w:rPr>
+        <w:t>ajapinnan testaussuunnitelma…………………………………………………..28</w:t>
       </w:r>
     </w:p>
     <w:p/>
@@ -6803,9 +8159,8 @@
       <w:pPr>
         <w:pStyle w:val="Otsikko1"/>
       </w:pPr>
-      <w:bookmarkStart w:id="0" w:name="_Toc152246299"/>
-      <w:r>
-        <w:lastRenderedPageBreak/>
+      <w:bookmarkStart w:id="0" w:name="_Toc152319599"/>
+      <w:r>
         <w:t>JOHDANTO</w:t>
       </w:r>
       <w:bookmarkEnd w:id="0"/>
@@ -7088,9 +8443,8 @@
       <w:pPr>
         <w:pStyle w:val="Otsikko1"/>
       </w:pPr>
-      <w:bookmarkStart w:id="1" w:name="_Toc152246300"/>
-      <w:r>
-        <w:lastRenderedPageBreak/>
+      <w:bookmarkStart w:id="1" w:name="_Toc152319600"/>
+      <w:r>
         <w:t>P</w:t>
       </w:r>
       <w:r>
@@ -7102,7 +8456,7 @@
       <w:pPr>
         <w:pStyle w:val="Otsikko2"/>
       </w:pPr>
-      <w:bookmarkStart w:id="2" w:name="_Toc152246301"/>
+      <w:bookmarkStart w:id="2" w:name="_Toc152319601"/>
       <w:r>
         <w:t>Tavoitteet</w:t>
       </w:r>
@@ -7189,7 +8543,7 @@
       <w:pPr>
         <w:pStyle w:val="Otsikko2"/>
       </w:pPr>
-      <w:bookmarkStart w:id="3" w:name="_Toc152246302"/>
+      <w:bookmarkStart w:id="3" w:name="_Toc152319602"/>
       <w:r>
         <w:t>Tehtävät</w:t>
       </w:r>
@@ -7291,7 +8645,6 @@
         <w:pStyle w:val="ONTalaotsikkotaso1"/>
       </w:pPr>
       <w:r>
-        <w:lastRenderedPageBreak/>
         <w:t>Vaatimusmäärittely (Raportin osa)</w:t>
       </w:r>
     </w:p>
@@ -7414,7 +8767,7 @@
       <w:pPr>
         <w:pStyle w:val="Otsikko2"/>
       </w:pPr>
-      <w:bookmarkStart w:id="4" w:name="_Toc152246303"/>
+      <w:bookmarkStart w:id="4" w:name="_Toc152319603"/>
       <w:r>
         <w:t>Aikataulu</w:t>
       </w:r>
@@ -7432,11 +8785,7 @@
         <w:t xml:space="preserve"> Teams-keskusteluryhmän perustaminen, tulospalveluihin tutustuminen omatoimisesti sekä ilmoittautuminen ryhmään. Projektin </w:t>
       </w:r>
       <w:r>
-        <w:t xml:space="preserve">toimituspäivämäärä on 5.12.2023 ja ehdoton loppuraportin palautuspäivä on </w:t>
-      </w:r>
-      <w:r>
-        <w:lastRenderedPageBreak/>
-        <w:t xml:space="preserve">11.12.2023. </w:t>
+        <w:t xml:space="preserve">toimituspäivämäärä on 5.12.2023 ja ehdoton loppuraportin palautuspäivä on 11.12.2023. </w:t>
       </w:r>
       <w:r>
         <w:t xml:space="preserve">Aikataulu on esitetty pelkistettynä ja tiettyjen tehtäväosien palautuspäivämäärät sisältävänä taulukossa (TAULUKKO 1). </w:t>
@@ -8179,7 +9528,7 @@
       <w:pPr>
         <w:pStyle w:val="Otsikko2"/>
       </w:pPr>
-      <w:bookmarkStart w:id="5" w:name="_Toc152246304"/>
+      <w:bookmarkStart w:id="5" w:name="_Toc152319604"/>
       <w:r>
         <w:t>Projekti</w:t>
       </w:r>
@@ -8203,11 +9552,7 @@
         <w:t>koostuu kolmesta henkilöstä, jotka työskentelevät eri puolilla Suomea. Ryhmän koon takia päävastuu tietystä osa-alueesta voi olla jaettu useammalle kuin yhdelle henkilölle.</w:t>
       </w:r>
       <w:r>
-        <w:t xml:space="preserve"> Koko </w:t>
-      </w:r>
-      <w:r>
-        <w:lastRenderedPageBreak/>
-        <w:t>ryhmän tulee perehtyä myös oman vastuualueen ulkopuolisiin osa-alueisiin saadakseen käsityksen ohjelmistotuotannosta</w:t>
+        <w:t xml:space="preserve"> Koko ryhmän tulee perehtyä myös oman vastuualueen ulkopuolisiin osa-alueisiin saadakseen käsityksen ohjelmistotuotannosta</w:t>
       </w:r>
       <w:r>
         <w:t xml:space="preserve"> ja pystyäkseen tarvittaessa </w:t>
@@ -8230,7 +9575,7 @@
       <w:pPr>
         <w:pStyle w:val="Otsikko3"/>
       </w:pPr>
-      <w:bookmarkStart w:id="6" w:name="_Toc152246305"/>
+      <w:bookmarkStart w:id="6" w:name="_Toc152319605"/>
       <w:r>
         <w:t>Ryhmän jäsenet ja päävastuualueet</w:t>
       </w:r>
@@ -8245,13 +9590,19 @@
         <w:t>yhmän jäsenet ja heidän päävastuualueensa</w:t>
       </w:r>
       <w:r>
-        <w:t xml:space="preserve"> (TAULUKKO 2)</w:t>
+        <w:t xml:space="preserve"> </w:t>
+      </w:r>
+      <w:r>
+        <w:t>(TAULUKKO 2)</w:t>
       </w:r>
       <w:r>
         <w:t xml:space="preserve"> sekä jaetut vastuualueet</w:t>
       </w:r>
       <w:r>
-        <w:t xml:space="preserve">. </w:t>
+        <w:t>.</w:t>
+      </w:r>
+      <w:r>
+        <w:t xml:space="preserve"> </w:t>
       </w:r>
       <w:r>
         <w:t>(TAULUKKO 3)</w:t>
@@ -8610,9 +9961,8 @@
       <w:pPr>
         <w:pStyle w:val="Otsikko2"/>
       </w:pPr>
-      <w:bookmarkStart w:id="7" w:name="_Toc152246306"/>
-      <w:r>
-        <w:lastRenderedPageBreak/>
+      <w:bookmarkStart w:id="7" w:name="_Toc152319606"/>
+      <w:r>
         <w:t>Työskentelytavat ja</w:t>
       </w:r>
       <w:r>
@@ -8625,7 +9975,7 @@
       <w:pPr>
         <w:pStyle w:val="Otsikko3"/>
       </w:pPr>
-      <w:bookmarkStart w:id="8" w:name="_Toc152246307"/>
+      <w:bookmarkStart w:id="8" w:name="_Toc152319607"/>
       <w:r>
         <w:t>Projektissa käytettävät työvälineet</w:t>
       </w:r>
@@ -8658,7 +10008,7 @@
       <w:pPr>
         <w:pStyle w:val="Otsikko3"/>
       </w:pPr>
-      <w:bookmarkStart w:id="9" w:name="_Toc152246308"/>
+      <w:bookmarkStart w:id="9" w:name="_Toc152319608"/>
       <w:r>
         <w:t>Työskentelytavat</w:t>
       </w:r>
@@ -8765,11 +10115,7 @@
         <w:t xml:space="preserve"> tai muu ajatusten jakaminen</w:t>
       </w:r>
       <w:r>
-        <w:t xml:space="preserve">. Työskentely toteutetaan omavalintaisissa </w:t>
-      </w:r>
-      <w:r>
-        <w:lastRenderedPageBreak/>
-        <w:t>tiloissa ja kokousaikojen ulkopuolella ryhmänjäsenen henkilökohtaisen aikataulun sallimissa puitteissa. Ryhmäläisen vastuulla on tästä huolimatta pysyä viikoittaisessa aikataulussa, jotta projekti valmistuu ajallaan.</w:t>
+        <w:t>. Työskentely toteutetaan omavalintaisissa tiloissa ja kokousaikojen ulkopuolella ryhmänjäsenen henkilökohtaisen aikataulun sallimissa puitteissa. Ryhmäläisen vastuulla on tästä huolimatta pysyä viikoittaisessa aikataulussa, jotta projekti valmistuu ajallaan.</w:t>
       </w:r>
     </w:p>
     <w:p/>
@@ -8799,7 +10145,7 @@
           <w:lang w:eastAsia="fi-FI"/>
         </w:rPr>
       </w:pPr>
-      <w:bookmarkStart w:id="10" w:name="_Toc152246309"/>
+      <w:bookmarkStart w:id="10" w:name="_Toc152319609"/>
       <w:r>
         <w:rPr>
           <w:rFonts w:eastAsia="Times New Roman" w:cs="Times New Roman"/>
@@ -9141,7 +10487,6 @@
         <w:rPr>
           <w:lang w:eastAsia="fi-FI"/>
         </w:rPr>
-        <w:lastRenderedPageBreak/>
         <w:t>Kustannukset tulee pitää pienenä haitan minimoimiseksi. </w:t>
       </w:r>
     </w:p>
@@ -9609,7 +10954,6 @@
         <w:rPr>
           <w:lang w:eastAsia="fi-FI"/>
         </w:rPr>
-        <w:lastRenderedPageBreak/>
         <w:t>Järjestelmän turvallisuusjärjestelyt eivät ole riittävät. </w:t>
       </w:r>
     </w:p>
@@ -9841,9 +11185,8 @@
       <w:pPr>
         <w:pStyle w:val="Otsikko1"/>
       </w:pPr>
-      <w:bookmarkStart w:id="12" w:name="_Toc152246310"/>
-      <w:r>
-        <w:lastRenderedPageBreak/>
+      <w:bookmarkStart w:id="12" w:name="_Toc152319610"/>
+      <w:r>
         <w:t>TOIMEKSIANTAJA</w:t>
       </w:r>
       <w:bookmarkEnd w:id="12"/>
@@ -9908,7 +11251,7 @@
       <w:pPr>
         <w:pStyle w:val="Otsikko11"/>
       </w:pPr>
-      <w:bookmarkStart w:id="13" w:name="_Toc152246311"/>
+      <w:bookmarkStart w:id="13" w:name="_Toc152319611"/>
       <w:r>
         <w:t>PALVELUKUVAUS</w:t>
       </w:r>
@@ -9957,13 +11300,12 @@
           <w:lang w:eastAsia="fi-FI"/>
         </w:rPr>
       </w:pPr>
-      <w:bookmarkStart w:id="14" w:name="_Toc152246312"/>
+      <w:bookmarkStart w:id="14" w:name="_Toc152319612"/>
       <w:r>
         <w:rPr>
           <w:rFonts w:eastAsia="Times New Roman"/>
           <w:lang w:eastAsia="fi-FI"/>
         </w:rPr>
-        <w:lastRenderedPageBreak/>
         <w:t>VAATIMUSMÄÄRITTELY</w:t>
       </w:r>
       <w:bookmarkEnd w:id="14"/>
@@ -9976,7 +11318,7 @@
           <w:lang w:eastAsia="fi-FI"/>
         </w:rPr>
       </w:pPr>
-      <w:bookmarkStart w:id="15" w:name="_Toc152246313"/>
+      <w:bookmarkStart w:id="15" w:name="_Toc152319613"/>
       <w:r>
         <w:rPr>
           <w:lang w:eastAsia="fi-FI"/>
@@ -10027,7 +11369,7 @@
           <wp:inline distT="0" distB="0" distL="0" distR="0" wp14:anchorId="5A38CCA9" wp14:editId="6CCBA96D">
             <wp:extent cx="6299835" cy="3531870"/>
             <wp:effectExtent l="0" t="0" r="5715" b="0"/>
-            <wp:docPr id="1527180074" name="Kuva 1527180074" descr="A diagram of a diagram&#10;&#10;Description automatically generated"/>
+            <wp:docPr id="1527180074" name="Picture 1527180074" descr="A diagram of a diagram&#10;&#10;Description automatically generated"/>
             <wp:cNvGraphicFramePr>
               <a:graphicFrameLocks xmlns:a="http://schemas.openxmlformats.org/drawingml/2006/main" noChangeAspect="1"/>
             </wp:cNvGraphicFramePr>
@@ -10111,14 +11453,28 @@
           <w:rFonts w:eastAsia="Times New Roman" w:cs="Times New Roman"/>
           <w:lang w:eastAsia="fi-FI"/>
         </w:rPr>
-        <w:t xml:space="preserve">VIO 1. </w:t>
+        <w:t>VIO</w:t>
       </w:r>
       <w:r>
         <w:rPr>
           <w:rFonts w:eastAsia="Times New Roman" w:cs="Times New Roman"/>
           <w:lang w:eastAsia="fi-FI"/>
         </w:rPr>
-        <w:t>Sidosryhmäkartta</w:t>
+        <w:t xml:space="preserve"> 1</w:t>
+      </w:r>
+      <w:r>
+        <w:rPr>
+          <w:rFonts w:eastAsia="Times New Roman" w:cs="Times New Roman"/>
+          <w:lang w:eastAsia="fi-FI"/>
+        </w:rPr>
+        <w:t>.</w:t>
+      </w:r>
+      <w:r>
+        <w:rPr>
+          <w:rFonts w:eastAsia="Times New Roman" w:cs="Times New Roman"/>
+          <w:lang w:eastAsia="fi-FI"/>
+        </w:rPr>
+        <w:t xml:space="preserve"> Sidosryhmäkartta</w:t>
       </w:r>
     </w:p>
     <w:p>
@@ -10150,7 +11506,7 @@
           <w:lang w:eastAsia="fi-FI"/>
         </w:rPr>
       </w:pPr>
-      <w:bookmarkStart w:id="16" w:name="_Toc152246314"/>
+      <w:bookmarkStart w:id="16" w:name="_Toc152319614"/>
       <w:proofErr w:type="spellStart"/>
       <w:r>
         <w:rPr>
@@ -10185,7 +11541,7 @@
           <w:szCs w:val="18"/>
         </w:rPr>
       </w:pPr>
-      <w:bookmarkStart w:id="17" w:name="_Toc152246315"/>
+      <w:bookmarkStart w:id="17" w:name="_Toc152319615"/>
       <w:r>
         <w:t>Sidosryhmät</w:t>
       </w:r>
@@ -10311,14 +11667,12 @@
         <w:rPr>
           <w:rStyle w:val="Hienovarainenkorostus"/>
           <w:i w:val="0"/>
-          <w:iCs w:val="0"/>
         </w:rPr>
       </w:pPr>
       <w:r>
         <w:rPr>
           <w:rStyle w:val="Hienovarainenkorostus"/>
           <w:i w:val="0"/>
-          <w:iCs w:val="0"/>
         </w:rPr>
         <w:t>Voimisteluliitto </w:t>
       </w:r>
@@ -10327,9 +11681,8 @@
       <w:pPr>
         <w:pStyle w:val="Otsikko3"/>
       </w:pPr>
-      <w:bookmarkStart w:id="18" w:name="_Toc152246316"/>
-      <w:r>
-        <w:lastRenderedPageBreak/>
+      <w:bookmarkStart w:id="18" w:name="_Toc152319616"/>
+      <w:r>
         <w:t>Profiilit</w:t>
       </w:r>
       <w:bookmarkEnd w:id="18"/>
@@ -10472,7 +11825,7 @@
           <w:lang w:eastAsia="fi-FI"/>
         </w:rPr>
       </w:pPr>
-      <w:bookmarkStart w:id="19" w:name="_Toc152246317"/>
+      <w:bookmarkStart w:id="19" w:name="_Toc152319617"/>
       <w:r>
         <w:rPr>
           <w:rFonts w:eastAsia="Times New Roman"/>
@@ -10504,7 +11857,7 @@
           <w:lang w:eastAsia="fi-FI"/>
         </w:rPr>
       </w:pPr>
-      <w:bookmarkStart w:id="20" w:name="_Toc152246318"/>
+      <w:bookmarkStart w:id="20" w:name="_Toc152319618"/>
       <w:r>
         <w:rPr>
           <w:rFonts w:eastAsia="Times New Roman"/>
@@ -10704,7 +12057,7 @@
           <w:lang w:eastAsia="fi-FI"/>
         </w:rPr>
       </w:pPr>
-      <w:bookmarkStart w:id="21" w:name="_Toc152246319"/>
+      <w:bookmarkStart w:id="21" w:name="_Toc152319619"/>
       <w:r>
         <w:rPr>
           <w:rFonts w:eastAsia="Times New Roman"/>
@@ -10796,7 +12149,6 @@
         </w:numPr>
       </w:pPr>
       <w:r>
-        <w:lastRenderedPageBreak/>
         <w:t>Pisteitä täytyy pystyä muokkaamaan pisteiden syötön jälkeen. </w:t>
       </w:r>
     </w:p>
@@ -10810,7 +12162,7 @@
           <w:lang w:eastAsia="fi-FI"/>
         </w:rPr>
       </w:pPr>
-      <w:bookmarkStart w:id="22" w:name="_Toc152246320"/>
+      <w:bookmarkStart w:id="22" w:name="_Toc152319620"/>
       <w:r>
         <w:rPr>
           <w:rFonts w:eastAsia="Times New Roman"/>
@@ -10978,7 +12330,7 @@
         </w:rPr>
         <w:t> </w:t>
       </w:r>
-      <w:bookmarkStart w:id="23" w:name="_Toc152246321"/>
+      <w:bookmarkStart w:id="23" w:name="_Toc152319621"/>
       <w:r>
         <w:t>Vaatimusmäärittely</w:t>
       </w:r>
@@ -10989,7 +12341,7 @@
       <w:pPr>
         <w:pStyle w:val="Otsikko3"/>
       </w:pPr>
-      <w:bookmarkStart w:id="24" w:name="_Toc152246322"/>
+      <w:bookmarkStart w:id="24" w:name="_Toc152319622"/>
       <w:r>
         <w:t>Palvelun toiminnalliset vaatimukset</w:t>
       </w:r>
@@ -11789,7 +13141,6 @@
               <w:rPr>
                 <w:lang w:eastAsia="fi-FI"/>
               </w:rPr>
-              <w:lastRenderedPageBreak/>
               <w:t>5 </w:t>
             </w:r>
           </w:p>
@@ -14772,22 +16123,14 @@
               <w:rPr>
                 <w:lang w:eastAsia="fi-FI"/>
               </w:rPr>
-              <w:t xml:space="preserve"> josta voi hakea kisojen </w:t>
-            </w:r>
-            <w:proofErr w:type="spellStart"/>
-            <w:r>
-              <w:rPr>
-                <w:lang w:eastAsia="fi-FI"/>
-              </w:rPr>
-              <w:t>tieto</w:t>
-            </w:r>
-            <w:r>
-              <w:rPr>
-                <w:lang w:eastAsia="fi-FI"/>
-              </w:rPr>
-              <w:t>A</w:t>
-            </w:r>
-            <w:proofErr w:type="spellEnd"/>
+              <w:t xml:space="preserve"> josta voi hakea kisojen tieto</w:t>
+            </w:r>
+            <w:r>
+              <w:rPr>
+                <w:lang w:eastAsia="fi-FI"/>
+              </w:rPr>
+              <w:t>a</w:t>
+            </w:r>
             <w:r>
               <w:rPr>
                 <w:lang w:eastAsia="fi-FI"/>
@@ -14854,7 +16197,7 @@
           <w:lang w:eastAsia="fi-FI"/>
         </w:rPr>
       </w:pPr>
-      <w:bookmarkStart w:id="25" w:name="_Toc152246323"/>
+      <w:bookmarkStart w:id="25" w:name="_Toc152319623"/>
       <w:r>
         <w:rPr>
           <w:rFonts w:eastAsia="Times New Roman"/>
@@ -14895,21 +16238,19 @@
         <w:rPr>
           <w:lang w:eastAsia="fi-FI"/>
         </w:rPr>
-        <w:t xml:space="preserve">Tässä kappaleessa on luetteloituna tulospalvelun ja kisahallintajärjestelmän ei </w:t>
-      </w:r>
-      <w:proofErr w:type="spellStart"/>
-      <w:r>
-        <w:rPr>
-          <w:lang w:eastAsia="fi-FI"/>
-        </w:rPr>
-        <w:t>tominnallisia</w:t>
-      </w:r>
-      <w:proofErr w:type="spellEnd"/>
-      <w:r>
-        <w:rPr>
-          <w:lang w:eastAsia="fi-FI"/>
-        </w:rPr>
-        <w:t xml:space="preserve"> vaatimuksia </w:t>
+        <w:t>Tässä kappaleessa on luetteloituna tulospalvelun ja kisahallintajärjestelmän ei to</w:t>
+      </w:r>
+      <w:r>
+        <w:rPr>
+          <w:lang w:eastAsia="fi-FI"/>
+        </w:rPr>
+        <w:t>i</w:t>
+      </w:r>
+      <w:r>
+        <w:rPr>
+          <w:lang w:eastAsia="fi-FI"/>
+        </w:rPr>
+        <w:t xml:space="preserve">minnallisia vaatimuksia </w:t>
       </w:r>
       <w:r>
         <w:rPr>
@@ -15490,7 +16831,6 @@
         <w:t>(jatkuu)</w:t>
       </w:r>
     </w:p>
-    <w:p/>
     <w:p/>
     <w:p>
       <w:r>
@@ -15944,7 +17284,7 @@
       <w:pPr>
         <w:pStyle w:val="Otsikko2"/>
       </w:pPr>
-      <w:bookmarkStart w:id="26" w:name="_Toc152246324"/>
+      <w:bookmarkStart w:id="26" w:name="_Toc152319624"/>
       <w:r>
         <w:t>Rajapinta</w:t>
       </w:r>
@@ -15967,9 +17307,8 @@
       <w:pPr>
         <w:pStyle w:val="Otsikko1"/>
       </w:pPr>
-      <w:bookmarkStart w:id="27" w:name="_Toc152246325"/>
-      <w:r>
-        <w:lastRenderedPageBreak/>
+      <w:bookmarkStart w:id="27" w:name="_Toc152319625"/>
+      <w:r>
         <w:t>Arkkitehtuuri ja moduulisuunnittelu</w:t>
       </w:r>
       <w:bookmarkEnd w:id="27"/>
@@ -15990,9 +17329,8 @@
       <w:pPr>
         <w:pStyle w:val="Otsikko1"/>
       </w:pPr>
-      <w:bookmarkStart w:id="28" w:name="_Toc152246326"/>
-      <w:r>
-        <w:lastRenderedPageBreak/>
+      <w:bookmarkStart w:id="28" w:name="_Toc152319626"/>
+      <w:r>
         <w:t>Saavutettavuus</w:t>
       </w:r>
       <w:bookmarkEnd w:id="28"/>
@@ -16016,7 +17354,7 @@
         </w:rPr>
       </w:pPr>
       <w:bookmarkStart w:id="29" w:name="_Toc152065066"/>
-      <w:bookmarkStart w:id="30" w:name="_Toc152246327"/>
+      <w:bookmarkStart w:id="30" w:name="_Toc152319627"/>
       <w:r>
         <w:rPr>
           <w:rFonts w:eastAsiaTheme="majorEastAsia" w:cstheme="majorHAnsi"/>
@@ -16024,7 +17362,6 @@
           <w:caps/>
           <w:szCs w:val="32"/>
         </w:rPr>
-        <w:lastRenderedPageBreak/>
         <w:t>tuotteenhallintasuunnitelma</w:t>
       </w:r>
       <w:bookmarkEnd w:id="29"/>
@@ -16054,7 +17391,7 @@
         </w:rPr>
       </w:pPr>
       <w:bookmarkStart w:id="31" w:name="_Toc152065067"/>
-      <w:bookmarkStart w:id="32" w:name="_Toc152246328"/>
+      <w:bookmarkStart w:id="32" w:name="_Toc152319628"/>
       <w:r>
         <w:rPr>
           <w:rFonts w:eastAsiaTheme="majorEastAsia" w:cstheme="majorHAnsi"/>
@@ -16095,7 +17432,7 @@
         </w:rPr>
       </w:pPr>
       <w:bookmarkStart w:id="33" w:name="_Toc152065068"/>
-      <w:bookmarkStart w:id="34" w:name="_Toc152246329"/>
+      <w:bookmarkStart w:id="34" w:name="_Toc152319629"/>
       <w:r>
         <w:rPr>
           <w:rFonts w:eastAsiaTheme="majorEastAsia" w:cstheme="majorBidi"/>
@@ -16148,7 +17485,7 @@
         </w:rPr>
       </w:pPr>
       <w:bookmarkStart w:id="35" w:name="_Toc152065069"/>
-      <w:bookmarkStart w:id="36" w:name="_Toc152246330"/>
+      <w:bookmarkStart w:id="36" w:name="_Toc152319630"/>
       <w:r>
         <w:rPr>
           <w:rFonts w:eastAsiaTheme="majorEastAsia" w:cstheme="majorBidi"/>
@@ -16196,7 +17533,7 @@
         </w:rPr>
       </w:pPr>
       <w:bookmarkStart w:id="37" w:name="_Toc152065070"/>
-      <w:bookmarkStart w:id="38" w:name="_Toc152246331"/>
+      <w:bookmarkStart w:id="38" w:name="_Toc152319631"/>
       <w:r>
         <w:rPr>
           <w:rFonts w:eastAsiaTheme="majorEastAsia" w:cstheme="majorBidi"/>
@@ -16222,11 +17559,7 @@
     </w:p>
     <w:p>
       <w:r>
-        <w:t xml:space="preserve">Asiakkaalta tulevat muutosesitykset ja virheraportit dokumentoidaan. Virheet priorisoidaan niiden vakavuuden mukaan ja käyttäjiltä tulevat muutosesitykset sen perusteella, kuinka moni käyttäjä kokee </w:t>
-      </w:r>
-      <w:r>
-        <w:lastRenderedPageBreak/>
-        <w:t>saman muutoksen tarpeelliseksi. Mahdolliset tietoturvaongelmat tulee priorisoida korkeimmalle tasolle.</w:t>
+        <w:t>Asiakkaalta tulevat muutosesitykset ja virheraportit dokumentoidaan. Virheet priorisoidaan niiden vakavuuden mukaan ja käyttäjiltä tulevat muutosesitykset sen perusteella, kuinka moni käyttäjä kokee saman muutoksen tarpeelliseksi. Mahdolliset tietoturvaongelmat tulee priorisoida korkeimmalle tasolle.</w:t>
       </w:r>
       <w:r>
         <w:t xml:space="preserve"> </w:t>
@@ -16257,7 +17590,7 @@
         </w:rPr>
       </w:pPr>
       <w:bookmarkStart w:id="39" w:name="_Toc152065071"/>
-      <w:bookmarkStart w:id="40" w:name="_Toc152246332"/>
+      <w:bookmarkStart w:id="40" w:name="_Toc152319632"/>
       <w:r>
         <w:rPr>
           <w:rFonts w:eastAsiaTheme="majorEastAsia" w:cstheme="majorBidi"/>
@@ -16309,7 +17642,7 @@
         </w:rPr>
       </w:pPr>
       <w:bookmarkStart w:id="41" w:name="_Toc152065072"/>
-      <w:bookmarkStart w:id="42" w:name="_Toc152246333"/>
+      <w:bookmarkStart w:id="42" w:name="_Toc152319633"/>
       <w:r>
         <w:rPr>
           <w:rFonts w:eastAsiaTheme="majorEastAsia" w:cstheme="majorHAnsi"/>
@@ -16394,7 +17727,6 @@
     </w:p>
     <w:p>
       <w:r>
-        <w:lastRenderedPageBreak/>
         <w:t xml:space="preserve">Projektidokumentaatio sisältää Tulospalveluohjelmiston suunnitteluun ja toteutukseen liittyvät dokumentaatiot. </w:t>
       </w:r>
     </w:p>
@@ -16417,7 +17749,7 @@
         </w:rPr>
       </w:pPr>
       <w:bookmarkStart w:id="43" w:name="_Toc152065073"/>
-      <w:bookmarkStart w:id="44" w:name="_Toc152246334"/>
+      <w:bookmarkStart w:id="44" w:name="_Toc152319634"/>
       <w:r>
         <w:rPr>
           <w:rFonts w:eastAsiaTheme="majorEastAsia" w:cstheme="majorHAnsi"/>
@@ -16458,7 +17790,7 @@
         </w:rPr>
       </w:pPr>
       <w:bookmarkStart w:id="45" w:name="_Toc152065074"/>
-      <w:bookmarkStart w:id="46" w:name="_Toc152246335"/>
+      <w:bookmarkStart w:id="46" w:name="_Toc152319635"/>
       <w:r>
         <w:rPr>
           <w:rFonts w:eastAsiaTheme="majorEastAsia" w:cstheme="majorBidi"/>
@@ -16487,17 +17819,27 @@
       <w:r>
         <w:t xml:space="preserve">Kisahallintajärjestelmä toteutetaan toimimaan </w:t>
       </w:r>
+      <w:proofErr w:type="spellStart"/>
       <w:r>
         <w:t>Windows-</w:t>
       </w:r>
-      <w:r>
-        <w:t xml:space="preserve"> ja macOS-käyttöjärjestelmissä. Kisahallintajärjestelmä käyttö kannettavalla tai pöytätietokoneella on henkilö-, seura- ja kisatietojen muokkaamisen vuoksi suositeltavampi vaihtoehto mahdollisten virhesyötteiden määrän vähentämiseksi. Mikäli riittävän laaja käyttäjäkunta näkee tarpeelliseksi pystyä käyttämään kisahallintajärjestelmää myös älypuhelimella tai tabletilla, otetaan i</w:t>
+      <w:proofErr w:type="spellEnd"/>
+      <w:r>
+        <w:t xml:space="preserve"> ja macOS-käyttöjärjestelmissä. Kisahallintajärjestelmä käyttö kannettavalla tai pöytätietokoneella on henkilö-, seura- ja kisatietojen muokkaamisen vuoksi suositeltavampi vaihtoehto mahdollisten virhesyötteiden määrän vähentämiseksi. Mikäli riittävän laaja käyttäjäkunta näkee tarpeelliseksi pystyä käyttämään kisahallintajärjestelmää myös älypuhelimella tai tabletilla, otetaan </w:t>
+      </w:r>
+      <w:proofErr w:type="spellStart"/>
+      <w:r>
+        <w:t>i</w:t>
       </w:r>
       <w:r>
         <w:t>OS</w:t>
       </w:r>
       <w:r>
-        <w:t xml:space="preserve">- ja </w:t>
+        <w:t>-</w:t>
+      </w:r>
+      <w:proofErr w:type="spellEnd"/>
+      <w:r>
+        <w:t xml:space="preserve"> ja </w:t>
       </w:r>
       <w:r>
         <w:t>Android</w:t>
@@ -16525,7 +17867,7 @@
         </w:rPr>
       </w:pPr>
       <w:bookmarkStart w:id="47" w:name="_Toc152065075"/>
-      <w:bookmarkStart w:id="48" w:name="_Toc152246336"/>
+      <w:bookmarkStart w:id="48" w:name="_Toc152319636"/>
       <w:r>
         <w:rPr>
           <w:rFonts w:eastAsiaTheme="majorEastAsia" w:cstheme="majorBidi"/>
@@ -16599,7 +17941,7 @@
         </w:rPr>
       </w:pPr>
       <w:bookmarkStart w:id="49" w:name="_Toc152065076"/>
-      <w:bookmarkStart w:id="50" w:name="_Toc152246337"/>
+      <w:bookmarkStart w:id="50" w:name="_Toc152319637"/>
       <w:r>
         <w:rPr>
           <w:rFonts w:eastAsiaTheme="majorEastAsia" w:cstheme="majorHAnsi"/>
@@ -16716,7 +18058,6 @@
         <w:contextualSpacing/>
       </w:pPr>
       <w:r>
-        <w:lastRenderedPageBreak/>
         <w:t>4 taso on tuotekehityksen välitallennuksia varten</w:t>
       </w:r>
     </w:p>
@@ -16745,7 +18086,7 @@
         </w:rPr>
       </w:pPr>
       <w:bookmarkStart w:id="51" w:name="_Toc152065077"/>
-      <w:bookmarkStart w:id="52" w:name="_Toc152246338"/>
+      <w:bookmarkStart w:id="52" w:name="_Toc152319638"/>
       <w:r>
         <w:rPr>
           <w:rFonts w:eastAsiaTheme="majorEastAsia" w:cstheme="majorHAnsi"/>
@@ -16787,7 +18128,7 @@
         </w:rPr>
       </w:pPr>
       <w:bookmarkStart w:id="53" w:name="_Toc152065078"/>
-      <w:bookmarkStart w:id="54" w:name="_Toc152246339"/>
+      <w:bookmarkStart w:id="54" w:name="_Toc152319639"/>
       <w:r>
         <w:rPr>
           <w:rFonts w:eastAsiaTheme="majorEastAsia" w:cstheme="majorBidi"/>
@@ -16846,7 +18187,7 @@
           <w:szCs w:val="24"/>
         </w:rPr>
       </w:pPr>
-      <w:bookmarkStart w:id="55" w:name="_Toc152246340"/>
+      <w:bookmarkStart w:id="55" w:name="_Toc152319640"/>
       <w:r>
         <w:rPr>
           <w:rFonts w:eastAsiaTheme="majorEastAsia" w:cstheme="majorBidi"/>
@@ -16898,7 +18239,7 @@
         </w:rPr>
       </w:pPr>
       <w:bookmarkStart w:id="56" w:name="_Toc152065080"/>
-      <w:bookmarkStart w:id="57" w:name="_Toc152246341"/>
+      <w:bookmarkStart w:id="57" w:name="_Toc152319641"/>
       <w:r>
         <w:rPr>
           <w:rFonts w:eastAsiaTheme="majorEastAsia" w:cstheme="majorBidi"/>
@@ -16912,6 +18253,7 @@
     </w:p>
     <w:p/>
     <w:p>
+      <w:proofErr w:type="spellStart"/>
       <w:r>
         <w:t>Front</w:t>
       </w:r>
@@ -16924,6 +18266,7 @@
       <w:r>
         <w:t>nd</w:t>
       </w:r>
+      <w:proofErr w:type="spellEnd"/>
       <w:r>
         <w:t>-</w:t>
       </w:r>
@@ -16934,10 +18277,18 @@
         <w:t>puolella HTML ja CSS ja Back</w:t>
       </w:r>
       <w:r>
-        <w:t>-e</w:t>
-      </w:r>
-      <w:r>
-        <w:t>nd-</w:t>
+        <w:t>-</w:t>
+      </w:r>
+      <w:proofErr w:type="spellStart"/>
+      <w:r>
+        <w:t>e</w:t>
+      </w:r>
+      <w:r>
+        <w:t>nd</w:t>
+      </w:r>
+      <w:proofErr w:type="spellEnd"/>
+      <w:r>
+        <w:t>-</w:t>
       </w:r>
       <w:r>
         <w:t xml:space="preserve"> </w:t>
@@ -16965,7 +18316,7 @@
         </w:rPr>
       </w:pPr>
       <w:bookmarkStart w:id="58" w:name="_Toc152065081"/>
-      <w:bookmarkStart w:id="59" w:name="_Toc152246342"/>
+      <w:bookmarkStart w:id="59" w:name="_Toc152319642"/>
       <w:r>
         <w:rPr>
           <w:rFonts w:eastAsiaTheme="majorEastAsia" w:cstheme="majorBidi"/>
@@ -16991,31 +18342,94 @@
     </w:p>
     <w:p>
       <w:r>
-        <w:t xml:space="preserve">Git mahdollistaa usean kehittäjän yhtäaikaisen työskentelyn jonkin komponentin parissa. Kun kehittäjä aloittaa muutoksen/korjauksen työstämisen tulee hänen ottaa luoda uusi haara, kopioida tiedot omaan paikalliseen repositorioonsa ja ilmoittaa asiasta tuotehallintaa ylläpitävälle projektipäällikölle.  </w:t>
-      </w:r>
-    </w:p>
-    <w:p>
-      <w:r>
-        <w:lastRenderedPageBreak/>
+        <w:t xml:space="preserve">Git mahdollistaa usean kehittäjän yhtäaikaisen työskentelyn jonkin komponentin parissa. Kun kehittäjä aloittaa muutoksen/korjauksen työstämisen tulee hänen ottaa luoda uusi haara, kopioida tiedot omaan paikalliseen </w:t>
+      </w:r>
+      <w:proofErr w:type="spellStart"/>
+      <w:r>
+        <w:t>repositorioonsa</w:t>
+      </w:r>
+      <w:proofErr w:type="spellEnd"/>
+      <w:r>
+        <w:t xml:space="preserve"> ja ilmoittaa asiasta tuotehallintaa ylläpitävälle projektipäällikölle.  </w:t>
+      </w:r>
+    </w:p>
+    <w:p>
+      <w:r>
         <w:t>Muutos on syytä kommentoida koodin sisällä ja kun muutos sidotaan (commit) paikallisesta repositoriosta Git-repositorioon (Git</w:t>
       </w:r>
       <w:r>
         <w:t>-</w:t>
       </w:r>
       <w:r>
-        <w:t xml:space="preserve">tietokantaan). Commit tulee kommentoida lyhyesti. Mikäli tarvitaan laajempi muutosselvitys, dokumentoidaan se muutoksen hyväksymisen jälkeen erilliseen dokumenttiin, joka luodaan Git tietokannan pääjuureen, viitaten kyseiseen committiin. </w:t>
+        <w:t xml:space="preserve">tietokantaan). Commit tulee kommentoida lyhyesti. Mikäli tarvitaan laajempi muutosselvitys, dokumentoidaan se muutoksen hyväksymisen jälkeen erilliseen dokumenttiin, joka luodaan Git tietokannan pääjuureen, viitaten kyseiseen </w:t>
+      </w:r>
+      <w:proofErr w:type="spellStart"/>
+      <w:r>
+        <w:t>committiin</w:t>
+      </w:r>
+      <w:proofErr w:type="spellEnd"/>
+      <w:r>
+        <w:t xml:space="preserve">. </w:t>
       </w:r>
     </w:p>
     <w:p/>
     <w:p>
       <w:r>
-        <w:t>Kehittäjän tekemästä muutosehdotuksesta tulee tehdä Git</w:t>
+        <w:t xml:space="preserve">Kehittäjän tekemästä muutosehdotuksesta tulee tehdä </w:t>
+      </w:r>
+      <w:proofErr w:type="spellStart"/>
+      <w:r>
+        <w:t>Git</w:t>
       </w:r>
       <w:r>
         <w:t>t</w:t>
       </w:r>
       <w:r>
-        <w:t>iin pyyntö (pull request), jonka projektipäällikkö hyväksyy tai vaatii ehdotusta muokattavan ennen hyväksyntää. Hyväksytty ehdotus yhdistetään (merge) komponentin päähaaraan. Siinä tapauksessa, että kaksi tai useampi kehittäjää on työskennellyt saman komponentin ominaisuuksien parissa Git ilmoittaa yhdistämisvaiheessa ristiriidasta (Merge Conflict), joka ratkaistaan kehittäjien ja projektipäällikön kesken manuaalisesti.</w:t>
+        <w:t>iin</w:t>
+      </w:r>
+      <w:proofErr w:type="spellEnd"/>
+      <w:r>
+        <w:t xml:space="preserve"> pyyntö (</w:t>
+      </w:r>
+      <w:proofErr w:type="spellStart"/>
+      <w:r>
+        <w:t>pull</w:t>
+      </w:r>
+      <w:proofErr w:type="spellEnd"/>
+      <w:r>
+        <w:t xml:space="preserve"> </w:t>
+      </w:r>
+      <w:proofErr w:type="spellStart"/>
+      <w:r>
+        <w:t>request</w:t>
+      </w:r>
+      <w:proofErr w:type="spellEnd"/>
+      <w:r>
+        <w:t>), jonka projektipäällikkö hyväksyy tai vaatii ehdotusta muokattavan ennen hyväksyntää. Hyväksytty ehdotus yhdistetään (</w:t>
+      </w:r>
+      <w:proofErr w:type="spellStart"/>
+      <w:r>
+        <w:t>merge</w:t>
+      </w:r>
+      <w:proofErr w:type="spellEnd"/>
+      <w:r>
+        <w:t>) komponentin päähaaraan. Siinä tapauksessa, että kaksi tai useampi kehittäjää on työskennellyt saman komponentin ominaisuuksien parissa Git ilmoittaa yhdistämisvaiheessa ristiriidasta (</w:t>
+      </w:r>
+      <w:proofErr w:type="spellStart"/>
+      <w:r>
+        <w:t>Merge</w:t>
+      </w:r>
+      <w:proofErr w:type="spellEnd"/>
+      <w:r>
+        <w:t xml:space="preserve"> </w:t>
+      </w:r>
+      <w:proofErr w:type="spellStart"/>
+      <w:r>
+        <w:t>Conflict</w:t>
+      </w:r>
+      <w:proofErr w:type="spellEnd"/>
+      <w:r>
+        <w:t>), joka ratkaistaan kehittäjien ja projektipäällikön kesken manuaalisesti.</w:t>
       </w:r>
     </w:p>
     <w:p/>
@@ -17037,7 +18451,7 @@
         </w:rPr>
       </w:pPr>
       <w:bookmarkStart w:id="60" w:name="_Toc152065082"/>
-      <w:bookmarkStart w:id="61" w:name="_Toc152246343"/>
+      <w:bookmarkStart w:id="61" w:name="_Toc152319643"/>
       <w:r>
         <w:rPr>
           <w:rFonts w:eastAsiaTheme="majorEastAsia" w:cstheme="majorHAnsi"/>
@@ -17085,7 +18499,7 @@
         </w:rPr>
       </w:pPr>
       <w:bookmarkStart w:id="62" w:name="_Toc152065083"/>
-      <w:bookmarkStart w:id="63" w:name="_Toc152246344"/>
+      <w:bookmarkStart w:id="63" w:name="_Toc152319644"/>
       <w:r>
         <w:rPr>
           <w:rFonts w:eastAsiaTheme="majorEastAsia" w:cstheme="majorBidi"/>
@@ -17114,6 +18528,8 @@
         <w:t xml:space="preserve">Konfiguraatiot kirjataan konfiguraatioversio-dokumenttiin. Dokumenttiin luetteloidaan, mistä komponenttiversioista, verkkoselaimesta ja käyttöliittymästä konfiguraatio koostuu. Komponentit testataan useammalle käyttöliittymä versiolle uudemmasta taaksepäin. </w:t>
       </w:r>
     </w:p>
+    <w:p/>
+    <w:p/>
     <w:p/>
     <w:p/>
     <w:p>
@@ -17133,7 +18549,7 @@
         </w:rPr>
       </w:pPr>
       <w:bookmarkStart w:id="64" w:name="_Toc152065084"/>
-      <w:bookmarkStart w:id="65" w:name="_Toc152246345"/>
+      <w:bookmarkStart w:id="65" w:name="_Toc152319645"/>
       <w:r>
         <w:rPr>
           <w:rFonts w:eastAsiaTheme="majorEastAsia" w:cstheme="majorBidi"/>
@@ -17179,7 +18595,7 @@
         </w:rPr>
       </w:pPr>
       <w:bookmarkStart w:id="66" w:name="_Toc152065085"/>
-      <w:bookmarkStart w:id="67" w:name="_Toc152246346"/>
+      <w:bookmarkStart w:id="67" w:name="_Toc152319646"/>
       <w:r>
         <w:rPr>
           <w:rFonts w:eastAsiaTheme="majorEastAsia" w:cstheme="majorBidi"/>
@@ -17271,7 +18687,7 @@
         </w:rPr>
       </w:pPr>
       <w:bookmarkStart w:id="68" w:name="_Toc152065086"/>
-      <w:bookmarkStart w:id="69" w:name="_Toc152246347"/>
+      <w:bookmarkStart w:id="69" w:name="_Toc152319647"/>
       <w:r>
         <w:rPr>
           <w:rFonts w:eastAsiaTheme="majorEastAsia" w:cstheme="majorBidi"/>
@@ -17295,11 +18711,15 @@
     </w:p>
     <w:p>
       <w:r>
-        <w:t xml:space="preserve">Komponenttien väliset riippuvuudet dokumentoidaan, Git-repositorion päähaaran juureen tallennettavaan dokumentaatioon. Uusia ominaisuuksia luodessa komponentin riippuvuustiedot päivitetään. Jos </w:t>
-      </w:r>
-      <w:r>
-        <w:lastRenderedPageBreak/>
-        <w:t>jotain komponenttia muutetaan, tarkistetaan missä konfiguraatioissa edellistä versiota käytetään ja testataan komponenttiversion vaikutus muissakin konfiguraatioissa, joissa samaista komponenttia hyödynnetään.</w:t>
+        <w:t>Komponenttien väliset riippuvuudet dokumentoidaan, Git-</w:t>
+      </w:r>
+      <w:proofErr w:type="spellStart"/>
+      <w:r>
+        <w:t>repositorion</w:t>
+      </w:r>
+      <w:proofErr w:type="spellEnd"/>
+      <w:r>
+        <w:t xml:space="preserve"> päähaaran juureen tallennettavaan dokumentaatioon. Uusia ominaisuuksia luodessa komponentin riippuvuustiedot päivitetään. Jos jotain komponenttia muutetaan, tarkistetaan missä konfiguraatioissa edellistä versiota käytetään ja testataan komponenttiversion vaikutus muissakin konfiguraatioissa, joissa samaista komponenttia hyödynnetään.</w:t>
       </w:r>
     </w:p>
     <w:p/>
@@ -17321,7 +18741,7 @@
         </w:rPr>
       </w:pPr>
       <w:bookmarkStart w:id="70" w:name="_Toc152065087"/>
-      <w:bookmarkStart w:id="71" w:name="_Toc152246348"/>
+      <w:bookmarkStart w:id="71" w:name="_Toc152319648"/>
       <w:r>
         <w:rPr>
           <w:rFonts w:eastAsiaTheme="majorEastAsia" w:cstheme="majorBidi"/>
@@ -17351,6 +18771,638 @@
       </w:r>
     </w:p>
     <w:p/>
+    <w:p>
+      <w:pPr>
+        <w:pStyle w:val="Otsikko1"/>
+      </w:pPr>
+      <w:bookmarkStart w:id="72" w:name="_Toc152319649"/>
+      <w:r>
+        <w:t>Tuotetestaus ja laatu</w:t>
+      </w:r>
+      <w:bookmarkEnd w:id="72"/>
+    </w:p>
+    <w:p>
+      <w:pPr>
+        <w:pStyle w:val="Otsikko2"/>
+      </w:pPr>
+      <w:bookmarkStart w:id="73" w:name="_Toc152319650"/>
+      <w:r>
+        <w:t>Testauksen tavoitteet</w:t>
+      </w:r>
+      <w:bookmarkEnd w:id="73"/>
+      <w:r>
+        <w:t xml:space="preserve"> </w:t>
+      </w:r>
+    </w:p>
+    <w:p/>
+    <w:p>
+      <w:r>
+        <w:t xml:space="preserve">Testauksella varmistetaan ohjelmiston eri osa-alueiden toimivuus sekä tietotekninen turvallisuus. Jotta testaus on suoritettu hyväksytysti, tulee ohjelmistossa asiakkaan vaatimat toiminnot olla asiakkaan hyväksymällä tasolla. Testattavia kokonaisuuksia </w:t>
+      </w:r>
+      <w:r>
+        <w:t>on:</w:t>
+      </w:r>
+      <w:r>
+        <w:t xml:space="preserve"> kisahallintajärjestelmä, tulospalvelu sekä kisahallintajärjestelmän kanssa toimiva rajapinta. </w:t>
+      </w:r>
+    </w:p>
+    <w:p/>
+    <w:p/>
+    <w:p>
+      <w:pPr>
+        <w:pStyle w:val="Otsikko2"/>
+      </w:pPr>
+      <w:bookmarkStart w:id="74" w:name="_Toc152319651"/>
+      <w:r>
+        <w:t>Tuotteen jatkuva testaus</w:t>
+      </w:r>
+      <w:bookmarkEnd w:id="74"/>
+    </w:p>
+    <w:p/>
+    <w:p>
+      <w:r>
+        <w:t>Tuotetta tulee testata koko valmistusprosessin ajan pienikokoisilla moduulitestauksilla. moduulitestauksella tarkoitetaan ohjelmiston osan eristämistä ja tämän osan testausta ”simuloiduilla” inputeilla. Moduulitestaus tarkastetaan testattavan osan logiikkaa ja tämän lopputulosta.</w:t>
+      </w:r>
+    </w:p>
+    <w:p>
+      <w:r>
+        <w:t>Tuotteen jatkuvalla testauksella minimoidaan testausaikaa ja helpotetaan lopullista testausta. Testaukset suoritetaan ensin hyvin pienillä yksikkötestauksilla, joissa testataan pienillä ohjelmiston osilla ja testialueet laajennetaan isompiin ohjelmiston kokonaisuuksiin, eli integrointitestauksiin kun pienemmät alueet on testattu.</w:t>
+      </w:r>
+    </w:p>
+    <w:p>
+      <w:r>
+        <w:t>Toiminnallinen testaus suoritetaan integrointitestausten jälkeen. Toiminnallisessa testauksessa simuloidaan asiakkaan käyttötapauksia ja testataan, että järjestelmä toimii kokonaisuutena, ja että järjestelmän osien vuorovaikutus toimii suunnitellulla tavalla.</w:t>
+      </w:r>
+    </w:p>
+    <w:p/>
+    <w:p/>
+    <w:p>
+      <w:pPr>
+        <w:pStyle w:val="Otsikko2"/>
+      </w:pPr>
+      <w:bookmarkStart w:id="75" w:name="_Toc152319652"/>
+      <w:r>
+        <w:t>Toiminnallinen testaus ja testauksen raportointi</w:t>
+      </w:r>
+      <w:bookmarkEnd w:id="75"/>
+    </w:p>
+    <w:p/>
+    <w:p>
+      <w:r>
+        <w:t>Toiminnallisen testauksen suorittaa jokin muu ryhmä, kuin ohjelmiston kehittäjät. Testaus ryhmä testaa testaussuunnitelmaan laaditut testit. Toiminnallisesta testauksesta luodaan raportti, jossa jokaisen testaussuunnitelman tulokset kirjataan. Mikäli testauksessa ilmenee tuloksia, jotka eivät toimi suunnitelman mukaan, Järjestelmää korjataan ja kehitetään, jonka jälkeen toiminnallinen testaus suoritetaan uudestaan. Tämä iteraatio toistetaan niin monta kertaa, kunnes järjestelmän testauslopputulos on testaussuunnitelman mukainen.</w:t>
+      </w:r>
+    </w:p>
+    <w:p/>
+    <w:p>
+      <w:pPr>
+        <w:pStyle w:val="Otsikko2"/>
+      </w:pPr>
+      <w:bookmarkStart w:id="76" w:name="_Toc152319653"/>
+      <w:r>
+        <w:t>Hyväksymistestaus</w:t>
+      </w:r>
+      <w:bookmarkEnd w:id="76"/>
+    </w:p>
+    <w:p/>
+    <w:p>
+      <w:r>
+        <w:t xml:space="preserve">Hyväksymistestaus tapahtuu ennen kuin järjestelmä asennetaan tai luovutetaan asiakkaalle. Hyväksymistestaus on tarkoitettu suoritettavaksi asiakkaan kanssa, jossa tarkastellaan järjestelmän toiminnot, sekä ominaisuudet vastaavan asiakkaan määrityksiä. Mikäli asiakas hyväksyy testauksen onnistuneeksi, siirrytään asennustestaukseen. </w:t>
+      </w:r>
+    </w:p>
+    <w:p/>
+    <w:p/>
+    <w:p>
+      <w:pPr>
+        <w:pStyle w:val="Otsikko2"/>
+      </w:pPr>
+      <w:bookmarkStart w:id="77" w:name="_Toc152319654"/>
+      <w:r>
+        <w:t>Asennustestau</w:t>
+      </w:r>
+      <w:r>
+        <w:t>s</w:t>
+      </w:r>
+      <w:bookmarkEnd w:id="77"/>
+    </w:p>
+    <w:p/>
+    <w:p>
+      <w:r>
+        <w:t>Järjestelmän toiminnallisuus tulee vielä testata testaussuunnitelman mukaisesti, kun järjestelmä on valmis käytettäväksi ja asennettu asiakkaalle.</w:t>
+      </w:r>
+    </w:p>
+    <w:p/>
+    <w:p/>
+    <w:p>
+      <w:pPr>
+        <w:pStyle w:val="Otsikko2"/>
+      </w:pPr>
+      <w:bookmarkStart w:id="78" w:name="_Toc152319655"/>
+      <w:r>
+        <w:t>K</w:t>
+      </w:r>
+      <w:r>
+        <w:t>isahallintajärjestelmän testaus</w:t>
+      </w:r>
+      <w:bookmarkEnd w:id="78"/>
+    </w:p>
+    <w:p/>
+    <w:p>
+      <w:r>
+        <w:t>Kisahallintajärjestelmässä olevat toiminnot tulee testata tekaistuilla testausdatalla kisanjärjestäjän, valmentajan sekä tuomarin näkökulmasta. Näiden käyttäjäryhmien toiminnot tulee testata ja varmistaa oikeanlainen toiminta.</w:t>
+      </w:r>
+    </w:p>
+    <w:p/>
+    <w:p/>
+    <w:p>
+      <w:r>
+        <w:t>TAULUKKO 6</w:t>
+      </w:r>
+      <w:r>
+        <w:t>.</w:t>
+      </w:r>
+      <w:r>
+        <w:t xml:space="preserve"> Kisahallintajärjestelmän testaussuunnitelma</w:t>
+      </w:r>
+    </w:p>
+    <w:p/>
+    <w:tbl>
+      <w:tblPr>
+        <w:tblStyle w:val="TaulukkoRuudukko"/>
+        <w:tblW w:w="9999" w:type="dxa"/>
+        <w:tblLook w:val="04A0" w:firstRow="1" w:lastRow="0" w:firstColumn="1" w:lastColumn="0" w:noHBand="0" w:noVBand="1"/>
+      </w:tblPr>
+      <w:tblGrid>
+        <w:gridCol w:w="4999"/>
+        <w:gridCol w:w="5000"/>
+      </w:tblGrid>
+      <w:tr>
+        <w:trPr>
+          <w:trHeight w:val="419"/>
+        </w:trPr>
+        <w:tc>
+          <w:tcPr>
+            <w:tcW w:w="4999" w:type="dxa"/>
+          </w:tcPr>
+          <w:p>
+            <w:r>
+              <w:t>Input</w:t>
+            </w:r>
+          </w:p>
+        </w:tc>
+        <w:tc>
+          <w:tcPr>
+            <w:tcW w:w="5000" w:type="dxa"/>
+          </w:tcPr>
+          <w:p>
+            <w:r>
+              <w:t>Expected output</w:t>
+            </w:r>
+          </w:p>
+        </w:tc>
+      </w:tr>
+      <w:tr>
+        <w:trPr>
+          <w:trHeight w:val="854"/>
+        </w:trPr>
+        <w:tc>
+          <w:tcPr>
+            <w:tcW w:w="4999" w:type="dxa"/>
+          </w:tcPr>
+          <w:p>
+            <w:r>
+              <w:t xml:space="preserve">Kisaajaprofiili </w:t>
+            </w:r>
+            <w:r>
+              <w:t>luodaan:</w:t>
+            </w:r>
+            <w:r>
+              <w:t xml:space="preserve"> Kisaajan nimi, seura, ikä, valmentajan nimi, </w:t>
+            </w:r>
+          </w:p>
+        </w:tc>
+        <w:tc>
+          <w:tcPr>
+            <w:tcW w:w="5000" w:type="dxa"/>
+          </w:tcPr>
+          <w:p>
+            <w:r>
+              <w:t>Kisaajaprofiili tallennetaan tietokantaan.</w:t>
+            </w:r>
+          </w:p>
+        </w:tc>
+      </w:tr>
+      <w:tr>
+        <w:trPr>
+          <w:trHeight w:val="854"/>
+        </w:trPr>
+        <w:tc>
+          <w:tcPr>
+            <w:tcW w:w="4999" w:type="dxa"/>
+          </w:tcPr>
+          <w:p>
+            <w:r>
+              <w:t>Kirjautuminen: Käyttäjätunnus ja salasana</w:t>
+            </w:r>
+          </w:p>
+        </w:tc>
+        <w:tc>
+          <w:tcPr>
+            <w:tcW w:w="5000" w:type="dxa"/>
+          </w:tcPr>
+          <w:p>
+            <w:r>
+              <w:t>Käyttäjä kirjautuu järjestelmään ja saa tunnustyypin mukaiset käyttöoikeudet</w:t>
+            </w:r>
+          </w:p>
+        </w:tc>
+      </w:tr>
+      <w:tr>
+        <w:trPr>
+          <w:trHeight w:val="854"/>
+        </w:trPr>
+        <w:tc>
+          <w:tcPr>
+            <w:tcW w:w="4999" w:type="dxa"/>
+          </w:tcPr>
+          <w:p>
+            <w:r>
+              <w:t>Kisan luonti: Kisajärjestäjä luo kisan kisanluontitoimintojen kautta</w:t>
+            </w:r>
+          </w:p>
+        </w:tc>
+        <w:tc>
+          <w:tcPr>
+            <w:tcW w:w="5000" w:type="dxa"/>
+          </w:tcPr>
+          <w:p>
+            <w:r>
+              <w:t>Järjestelmään on lisätty kisanjärjestäjän luoma kisa.</w:t>
+            </w:r>
+          </w:p>
+        </w:tc>
+      </w:tr>
+    </w:tbl>
+    <w:p>
+      <w:r>
+        <w:tab/>
+      </w:r>
+      <w:r>
+        <w:tab/>
+      </w:r>
+      <w:r>
+        <w:tab/>
+      </w:r>
+      <w:r>
+        <w:tab/>
+      </w:r>
+      <w:r>
+        <w:tab/>
+      </w:r>
+      <w:r>
+        <w:tab/>
+      </w:r>
+      <w:r>
+        <w:tab/>
+        <w:t>(jatkuu)</w:t>
+      </w:r>
+    </w:p>
+    <w:p/>
+    <w:p/>
+    <w:p>
+      <w:r>
+        <w:t>TAULUKKO 6</w:t>
+      </w:r>
+      <w:r>
+        <w:t>. (jatkuu)</w:t>
+      </w:r>
+    </w:p>
+    <w:p/>
+    <w:tbl>
+      <w:tblPr>
+        <w:tblStyle w:val="TaulukkoRuudukko"/>
+        <w:tblW w:w="9999" w:type="dxa"/>
+        <w:tblLook w:val="04A0" w:firstRow="1" w:lastRow="0" w:firstColumn="1" w:lastColumn="0" w:noHBand="0" w:noVBand="1"/>
+      </w:tblPr>
+      <w:tblGrid>
+        <w:gridCol w:w="4999"/>
+        <w:gridCol w:w="5000"/>
+      </w:tblGrid>
+      <w:tr>
+        <w:trPr>
+          <w:trHeight w:val="854"/>
+        </w:trPr>
+        <w:tc>
+          <w:tcPr>
+            <w:tcW w:w="4999" w:type="dxa"/>
+          </w:tcPr>
+          <w:p>
+            <w:r>
+              <w:t>Tuomari lisää kisaajan pisteet: Tuomari valitsee kisan ja kisassa olevan kisaajan ja lisää tälle kisaajalle tietylle telineelle pisteet.</w:t>
+            </w:r>
+          </w:p>
+        </w:tc>
+        <w:tc>
+          <w:tcPr>
+            <w:tcW w:w="5000" w:type="dxa"/>
+          </w:tcPr>
+          <w:p>
+            <w:r>
+              <w:t>Kisaajan kisan telinepisteet on lisätty järjestelmään.</w:t>
+            </w:r>
+          </w:p>
+        </w:tc>
+      </w:tr>
+      <w:tr>
+        <w:trPr>
+          <w:trHeight w:val="854"/>
+        </w:trPr>
+        <w:tc>
+          <w:tcPr>
+            <w:tcW w:w="4999" w:type="dxa"/>
+          </w:tcPr>
+          <w:p>
+            <w:r>
+              <w:t>Rekisteröinti: Valmentaja tai kisajärjestäjä luo tunnukset.</w:t>
+            </w:r>
+          </w:p>
+        </w:tc>
+        <w:tc>
+          <w:tcPr>
+            <w:tcW w:w="5000" w:type="dxa"/>
+          </w:tcPr>
+          <w:p>
+            <w:r>
+              <w:t>Rekisteröijä kirjaa tarvittavat tiedot järjestelmään, järjestelmä todentaa henkilön vahvalla tunnistautumisella, jonka jälkeen luo tilin rekisteröijälle, jossa on määritellyt oikeudet.</w:t>
+            </w:r>
+          </w:p>
+        </w:tc>
+      </w:tr>
+    </w:tbl>
+    <w:p/>
+    <w:p/>
+    <w:p>
+      <w:pPr>
+        <w:pStyle w:val="Otsikko2"/>
+      </w:pPr>
+      <w:bookmarkStart w:id="79" w:name="_Toc152319656"/>
+      <w:r>
+        <w:t>Tulospalvelu</w:t>
+      </w:r>
+      <w:r>
+        <w:t>n testaus</w:t>
+      </w:r>
+      <w:bookmarkEnd w:id="79"/>
+    </w:p>
+    <w:p/>
+    <w:p>
+      <w:r>
+        <w:t xml:space="preserve">Tulospalvelua testataan testausdatalla, joka on syntynyt kisahallintajärjestelmän testauksesta. Tulospalvelun tulosten päivitysajankohta, datan tarkkuuden määritys sekä normaali kisanseuraajan toimintojen toiminta tulee varmistaa.  </w:t>
+      </w:r>
+    </w:p>
+    <w:p/>
+    <w:p/>
+    <w:p>
+      <w:bookmarkStart w:id="80" w:name="_Toc152319657"/>
+      <w:r>
+        <w:t>TAULUKKO 7.</w:t>
+      </w:r>
+      <w:r>
+        <w:t xml:space="preserve"> </w:t>
+      </w:r>
+      <w:r>
+        <w:t>Tulospalvelun testaussuunnitelma</w:t>
+      </w:r>
+      <w:bookmarkEnd w:id="80"/>
+    </w:p>
+    <w:p/>
+    <w:tbl>
+      <w:tblPr>
+        <w:tblStyle w:val="TaulukkoRuudukko"/>
+        <w:tblW w:w="0" w:type="auto"/>
+        <w:tblLook w:val="04A0" w:firstRow="1" w:lastRow="0" w:firstColumn="1" w:lastColumn="0" w:noHBand="0" w:noVBand="1"/>
+      </w:tblPr>
+      <w:tblGrid>
+        <w:gridCol w:w="4955"/>
+        <w:gridCol w:w="4956"/>
+      </w:tblGrid>
+      <w:tr>
+        <w:tc>
+          <w:tcPr>
+            <w:tcW w:w="4955" w:type="dxa"/>
+          </w:tcPr>
+          <w:p>
+            <w:r>
+              <w:t>Input</w:t>
+            </w:r>
+          </w:p>
+        </w:tc>
+        <w:tc>
+          <w:tcPr>
+            <w:tcW w:w="4956" w:type="dxa"/>
+          </w:tcPr>
+          <w:p>
+            <w:r>
+              <w:t>Expected output</w:t>
+            </w:r>
+          </w:p>
+        </w:tc>
+      </w:tr>
+      <w:tr>
+        <w:tc>
+          <w:tcPr>
+            <w:tcW w:w="4955" w:type="dxa"/>
+          </w:tcPr>
+          <w:p>
+            <w:r>
+              <w:t xml:space="preserve">Tulospalvelu päivittää kisan tietoja ja kisanhallintajärjestelmässä on muutettu </w:t>
+            </w:r>
+            <w:r>
+              <w:t>tietoja,</w:t>
+            </w:r>
+            <w:r>
+              <w:t xml:space="preserve"> joita tulospalvelussa ei vielä näy.</w:t>
+            </w:r>
+          </w:p>
+        </w:tc>
+        <w:tc>
+          <w:tcPr>
+            <w:tcW w:w="4956" w:type="dxa"/>
+          </w:tcPr>
+          <w:p>
+            <w:r>
+              <w:t xml:space="preserve">Tulospalvelu on päivittänyt onnistuneesti kisan tiedot </w:t>
+            </w:r>
+            <w:r>
+              <w:t>ajan tasalle</w:t>
+            </w:r>
+            <w:r>
+              <w:t>.</w:t>
+            </w:r>
+          </w:p>
+        </w:tc>
+      </w:tr>
+      <w:tr>
+        <w:tc>
+          <w:tcPr>
+            <w:tcW w:w="4955" w:type="dxa"/>
+          </w:tcPr>
+          <w:p>
+            <w:r>
+              <w:t>Kisan seuraaja seuraa käynnissä olevan kisan pisteitä.</w:t>
+            </w:r>
+          </w:p>
+        </w:tc>
+        <w:tc>
+          <w:tcPr>
+            <w:tcW w:w="4956" w:type="dxa"/>
+          </w:tcPr>
+          <w:p>
+            <w:r>
+              <w:t>Kisan tulokset päivittyvät seuraajalle rea</w:t>
+            </w:r>
+            <w:r>
+              <w:t>a</w:t>
+            </w:r>
+            <w:r>
+              <w:t xml:space="preserve">liajassa noin ~1min. tarkkuudella. </w:t>
+            </w:r>
+          </w:p>
+        </w:tc>
+      </w:tr>
+    </w:tbl>
+    <w:p/>
+    <w:p/>
+    <w:p>
+      <w:pPr>
+        <w:pStyle w:val="Otsikko2"/>
+      </w:pPr>
+      <w:bookmarkStart w:id="81" w:name="_Toc152319658"/>
+      <w:r>
+        <w:t>Rajapin</w:t>
+      </w:r>
+      <w:r>
+        <w:t>nan testaus</w:t>
+      </w:r>
+      <w:bookmarkEnd w:id="81"/>
+    </w:p>
+    <w:p/>
+    <w:p>
+      <w:r>
+        <w:t>Rajapinnan toiminnan testaus tapahtuu tulospalvelun kanssa samaan aikaan. Rajapinnan tarkastaa datapyyntöjä ja toimimaan kisahallintajärjestelmän kanssa. Rajapinta tulee myös testata yhteiskäyttöisyyden kannalta. Rajapinnan tavoite olisi olla käytettävissä muiden tulospalvelujen kanssa.</w:t>
+      </w:r>
+    </w:p>
+    <w:p>
+      <w:r>
+        <w:t>TAULUKKO 8.</w:t>
+      </w:r>
+      <w:r>
+        <w:t xml:space="preserve"> </w:t>
+      </w:r>
+      <w:r>
+        <w:t>Rajapinnan testaussuunnitelma</w:t>
+      </w:r>
+    </w:p>
+    <w:p/>
+    <w:tbl>
+      <w:tblPr>
+        <w:tblStyle w:val="TaulukkoRuudukko"/>
+        <w:tblW w:w="0" w:type="auto"/>
+        <w:tblLook w:val="04A0" w:firstRow="1" w:lastRow="0" w:firstColumn="1" w:lastColumn="0" w:noHBand="0" w:noVBand="1"/>
+      </w:tblPr>
+      <w:tblGrid>
+        <w:gridCol w:w="4955"/>
+        <w:gridCol w:w="4956"/>
+      </w:tblGrid>
+      <w:tr>
+        <w:tc>
+          <w:tcPr>
+            <w:tcW w:w="4955" w:type="dxa"/>
+          </w:tcPr>
+          <w:p>
+            <w:r>
+              <w:t>Input</w:t>
+            </w:r>
+          </w:p>
+        </w:tc>
+        <w:tc>
+          <w:tcPr>
+            <w:tcW w:w="4956" w:type="dxa"/>
+          </w:tcPr>
+          <w:p>
+            <w:r>
+              <w:t>Expected output</w:t>
+            </w:r>
+          </w:p>
+        </w:tc>
+      </w:tr>
+      <w:tr>
+        <w:tc>
+          <w:tcPr>
+            <w:tcW w:w="4955" w:type="dxa"/>
+          </w:tcPr>
+          <w:p>
+            <w:r>
+              <w:t>Tulospalvelu hakee rajapinnalta kisan tuloksia.</w:t>
+            </w:r>
+          </w:p>
+        </w:tc>
+        <w:tc>
+          <w:tcPr>
+            <w:tcW w:w="4956" w:type="dxa"/>
+          </w:tcPr>
+          <w:p>
+            <w:r>
+              <w:t>Rajapinta validoi pyynnön ja hakee tietokannasta kisan tulokset ja lähettää tulospalvelulle.</w:t>
+            </w:r>
+          </w:p>
+        </w:tc>
+      </w:tr>
+      <w:tr>
+        <w:tc>
+          <w:tcPr>
+            <w:tcW w:w="4955" w:type="dxa"/>
+          </w:tcPr>
+          <w:p>
+            <w:r>
+              <w:t>Rajapinta lähettää luotujen kisojen tiedot tulospalvelulle päivityssyklin aikana.</w:t>
+            </w:r>
+          </w:p>
+        </w:tc>
+        <w:tc>
+          <w:tcPr>
+            <w:tcW w:w="4956" w:type="dxa"/>
+          </w:tcPr>
+          <w:p>
+            <w:r>
+              <w:t>Tulospalvelu pyytää uusia luotuja kisoja rajapinnalta ja rajapinta lähettää niiden tiedot tulospalvelulle.</w:t>
+            </w:r>
+          </w:p>
+        </w:tc>
+      </w:tr>
+    </w:tbl>
+    <w:p/>
+    <w:p/>
+    <w:p>
+      <w:pPr>
+        <w:pStyle w:val="Otsikko2"/>
+      </w:pPr>
+      <w:bookmarkStart w:id="82" w:name="_Toc152319659"/>
+      <w:r>
+        <w:t>Laatu</w:t>
+      </w:r>
+      <w:bookmarkEnd w:id="82"/>
+    </w:p>
+    <w:p/>
+    <w:p>
+      <w:r>
+        <w:t xml:space="preserve">Ohjelmiston laatu tulee vastata pakollisia standardeja ja ohjelmiston tulee toimia asiakkaan vaatimusten mukaisesti ollakseen laadullisesti hyväksytty. Rajapinta tulee olla yhteiskäyttöinen muiden mahdollisten tulospalveluiden kanssa. </w:t>
+      </w:r>
+    </w:p>
+    <w:p>
+      <w:r>
+        <w:t>Kisanhallintajärjestelmässä kirjautumismoduuli tulee olla uudelleenkäytettävä tulevissa ohjelmistoissa. Jotta ohjelmisto olisi tietoturvallinen, tulee se tarkastaa tietoturva-asiantuntijalla/asiantuntijoilla.</w:t>
+      </w:r>
+    </w:p>
     <w:p/>
     <w:p>
       <w:pPr>
@@ -17419,12 +19471,21 @@
         </w:rPr>
         <w:t xml:space="preserve"> </w:t>
       </w:r>
+      <w:proofErr w:type="spellStart"/>
       <w:r>
         <w:rPr>
           <w:rFonts w:eastAsia="Times New Roman"/>
           <w:lang w:eastAsia="fi-FI"/>
         </w:rPr>
-        <w:t xml:space="preserve">Gofore- verkkosivut. </w:t>
+        <w:t>Gofore</w:t>
+      </w:r>
+      <w:proofErr w:type="spellEnd"/>
+      <w:r>
+        <w:rPr>
+          <w:rFonts w:eastAsia="Times New Roman"/>
+          <w:lang w:eastAsia="fi-FI"/>
+        </w:rPr>
+        <w:t xml:space="preserve">- verkkosivut. </w:t>
       </w:r>
       <w:r>
         <w:rPr>
@@ -17529,12 +19590,11 @@
       <w:pPr>
         <w:pStyle w:val="ONTalaotsikkotaso1"/>
       </w:pPr>
-      <w:bookmarkStart w:id="72" w:name="_Toc152245917"/>
-      <w:r>
-        <w:lastRenderedPageBreak/>
+      <w:bookmarkStart w:id="83" w:name="_Toc152245917"/>
+      <w:r>
         <w:t>gantt-taulukko aikataulusta liitteeksi loppuun</w:t>
       </w:r>
-      <w:bookmarkEnd w:id="72"/>
+      <w:bookmarkEnd w:id="83"/>
     </w:p>
     <w:sectPr>
       <w:headerReference w:type="default" r:id="rId13"/>
@@ -21470,7 +23530,7 @@
   <w:style w:type="paragraph" w:default="1" w:styleId="Normaali">
     <w:name w:val="Normal"/>
     <w:qFormat/>
-    <w:rsid w:val="000C2DC7"/>
+    <w:rsid w:val="00BC3F2E"/>
     <w:pPr>
       <w:spacing w:after="0" w:line="360" w:lineRule="auto"/>
     </w:pPr>
@@ -21492,7 +23552,7 @@
       <w:keepLines/>
       <w:pageBreakBefore/>
       <w:numPr>
-        <w:numId w:val="23"/>
+        <w:numId w:val="1"/>
       </w:numPr>
       <w:spacing w:after="800"/>
       <w:outlineLvl w:val="0"/>
@@ -21518,7 +23578,7 @@
       <w:keepLines/>
       <w:numPr>
         <w:ilvl w:val="1"/>
-        <w:numId w:val="23"/>
+        <w:numId w:val="1"/>
       </w:numPr>
       <w:outlineLvl w:val="1"/>
     </w:pPr>
@@ -21542,7 +23602,7 @@
       <w:keepLines/>
       <w:numPr>
         <w:ilvl w:val="2"/>
-        <w:numId w:val="23"/>
+        <w:numId w:val="1"/>
       </w:numPr>
       <w:outlineLvl w:val="2"/>
     </w:pPr>
@@ -21566,7 +23626,7 @@
       <w:keepLines/>
       <w:numPr>
         <w:ilvl w:val="3"/>
-        <w:numId w:val="23"/>
+        <w:numId w:val="1"/>
       </w:numPr>
       <w:spacing w:before="40"/>
       <w:outlineLvl w:val="3"/>
@@ -21593,7 +23653,7 @@
       <w:keepLines/>
       <w:numPr>
         <w:ilvl w:val="4"/>
-        <w:numId w:val="23"/>
+        <w:numId w:val="1"/>
       </w:numPr>
       <w:spacing w:before="40"/>
       <w:outlineLvl w:val="4"/>
@@ -21618,7 +23678,7 @@
       <w:keepLines/>
       <w:numPr>
         <w:ilvl w:val="5"/>
-        <w:numId w:val="23"/>
+        <w:numId w:val="1"/>
       </w:numPr>
       <w:spacing w:before="40"/>
       <w:outlineLvl w:val="5"/>
@@ -21643,7 +23703,7 @@
       <w:keepLines/>
       <w:numPr>
         <w:ilvl w:val="6"/>
-        <w:numId w:val="23"/>
+        <w:numId w:val="1"/>
       </w:numPr>
       <w:spacing w:before="40"/>
       <w:outlineLvl w:val="6"/>
@@ -21670,7 +23730,7 @@
       <w:keepLines/>
       <w:numPr>
         <w:ilvl w:val="7"/>
-        <w:numId w:val="23"/>
+        <w:numId w:val="1"/>
       </w:numPr>
       <w:spacing w:before="40"/>
       <w:outlineLvl w:val="7"/>
@@ -21697,7 +23757,7 @@
       <w:keepLines/>
       <w:numPr>
         <w:ilvl w:val="8"/>
-        <w:numId w:val="23"/>
+        <w:numId w:val="1"/>
       </w:numPr>
       <w:spacing w:before="40"/>
       <w:outlineLvl w:val="8"/>
@@ -21820,9 +23880,10 @@
     <w:uiPriority w:val="9"/>
     <w:rsid w:val="008920C9"/>
     <w:rPr>
-      <w:rFonts w:eastAsiaTheme="majorEastAsia" w:cstheme="majorHAnsi"/>
+      <w:rFonts w:ascii="Times New Roman" w:eastAsiaTheme="majorEastAsia" w:hAnsi="Times New Roman" w:cstheme="majorHAnsi"/>
       <w:b/>
       <w:caps/>
+      <w:sz w:val="24"/>
       <w:szCs w:val="32"/>
     </w:rPr>
   </w:style>
@@ -21833,8 +23894,9 @@
     <w:uiPriority w:val="9"/>
     <w:rsid w:val="00D654C6"/>
     <w:rPr>
-      <w:rFonts w:eastAsiaTheme="majorEastAsia" w:cstheme="majorHAnsi"/>
+      <w:rFonts w:ascii="Times New Roman" w:eastAsiaTheme="majorEastAsia" w:hAnsi="Times New Roman" w:cstheme="majorHAnsi"/>
       <w:b/>
+      <w:sz w:val="24"/>
       <w:szCs w:val="26"/>
     </w:rPr>
   </w:style>
@@ -21845,8 +23907,9 @@
     <w:uiPriority w:val="9"/>
     <w:rsid w:val="004D5BE0"/>
     <w:rPr>
-      <w:rFonts w:eastAsiaTheme="majorEastAsia" w:cstheme="majorBidi"/>
+      <w:rFonts w:ascii="Times New Roman" w:eastAsiaTheme="majorEastAsia" w:hAnsi="Times New Roman" w:cstheme="majorBidi"/>
       <w:b/>
+      <w:sz w:val="24"/>
       <w:szCs w:val="24"/>
     </w:rPr>
   </w:style>
@@ -22208,7 +24271,7 @@
     <w:basedOn w:val="Normaali"/>
     <w:uiPriority w:val="34"/>
     <w:qFormat/>
-    <w:rsid w:val="000C2DC7"/>
+    <w:rsid w:val="007E06FC"/>
     <w:pPr>
       <w:ind w:left="720"/>
       <w:contextualSpacing/>
@@ -22662,9 +24725,10 @@
     <w:link w:val="Otsikko11"/>
     <w:rsid w:val="0009244E"/>
     <w:rPr>
-      <w:rFonts w:eastAsia="Times New Roman" w:cstheme="majorHAnsi"/>
+      <w:rFonts w:ascii="Times New Roman" w:eastAsia="Times New Roman" w:hAnsi="Times New Roman" w:cstheme="majorHAnsi"/>
       <w:b/>
       <w:caps/>
+      <w:sz w:val="24"/>
       <w:szCs w:val="32"/>
       <w:lang w:eastAsia="fi-FI"/>
     </w:rPr>
@@ -22697,9 +24761,10 @@
     <w:link w:val="AIhepiiriotsikko"/>
     <w:rsid w:val="008D4440"/>
     <w:rPr>
-      <w:rFonts w:eastAsiaTheme="majorEastAsia" w:cstheme="majorHAnsi"/>
+      <w:rFonts w:ascii="Times New Roman" w:eastAsiaTheme="majorEastAsia" w:hAnsi="Times New Roman" w:cstheme="majorHAnsi"/>
       <w:b/>
       <w:caps/>
+      <w:sz w:val="24"/>
       <w:szCs w:val="32"/>
     </w:rPr>
   </w:style>

</xml_diff>